<commit_message>
Update SRS,SDS Trần Ngọc Nam
</commit_message>
<xml_diff>
--- a/Reports/SRS/SRS-Nam.docx
+++ b/Reports/SRS/SRS-Nam.docx
@@ -900,23 +900,7 @@
                 <w:sz w:val="26"/>
                 <w:szCs w:val="26"/>
               </w:rPr>
-              <w:t xml:space="preserve">“Mật khẩu </w:t>
-            </w:r>
-            <w:r>
-              <w:rPr>
-                <w:rFonts w:ascii="Times New Roman" w:hAnsi="Times New Roman" w:cs="Times New Roman"/>
-                <w:sz w:val="26"/>
-                <w:szCs w:val="26"/>
-              </w:rPr>
-              <w:t>mới</w:t>
-            </w:r>
-            <w:r>
-              <w:rPr>
-                <w:rFonts w:ascii="Times New Roman" w:hAnsi="Times New Roman" w:cs="Times New Roman"/>
-                <w:sz w:val="26"/>
-                <w:szCs w:val="26"/>
-              </w:rPr>
-              <w:t>” TextInput</w:t>
+              <w:t>“Mật khẩu mới” TextInput</w:t>
             </w:r>
           </w:p>
         </w:tc>
@@ -945,15 +929,7 @@
                 <w:sz w:val="26"/>
                 <w:szCs w:val="26"/>
               </w:rPr>
-              <w:t xml:space="preserve">Dùng để nhận dữ liệu mật khẩu </w:t>
-            </w:r>
-            <w:r>
-              <w:rPr>
-                <w:rFonts w:ascii="Times New Roman" w:hAnsi="Times New Roman" w:cs="Times New Roman"/>
-                <w:sz w:val="26"/>
-                <w:szCs w:val="26"/>
-              </w:rPr>
-              <w:t>mới</w:t>
+              <w:t>Dùng để nhận dữ liệu mật khẩu mới</w:t>
             </w:r>
           </w:p>
         </w:tc>
@@ -982,15 +958,7 @@
                 <w:sz w:val="26"/>
                 <w:szCs w:val="26"/>
               </w:rPr>
-              <w:t xml:space="preserve">Điền dữ liệu mật khẩu </w:t>
-            </w:r>
-            <w:r>
-              <w:rPr>
-                <w:rFonts w:ascii="Times New Roman" w:hAnsi="Times New Roman" w:cs="Times New Roman"/>
-                <w:sz w:val="26"/>
-                <w:szCs w:val="26"/>
-              </w:rPr>
-              <w:t>mới</w:t>
+              <w:t>Điền dữ liệu mật khẩu mới</w:t>
             </w:r>
           </w:p>
         </w:tc>
@@ -1019,23 +987,7 @@
                 <w:sz w:val="26"/>
                 <w:szCs w:val="26"/>
               </w:rPr>
-              <w:t xml:space="preserve">Dữ liệu mật khẩu </w:t>
-            </w:r>
-            <w:r>
-              <w:rPr>
-                <w:rFonts w:ascii="Times New Roman" w:hAnsi="Times New Roman" w:cs="Times New Roman"/>
-                <w:sz w:val="26"/>
-                <w:szCs w:val="26"/>
-              </w:rPr>
-              <w:t>mới</w:t>
-            </w:r>
-            <w:r>
-              <w:rPr>
-                <w:rFonts w:ascii="Times New Roman" w:hAnsi="Times New Roman" w:cs="Times New Roman"/>
-                <w:sz w:val="26"/>
-                <w:szCs w:val="26"/>
-              </w:rPr>
-              <w:t xml:space="preserve"> sẽ được hiển thị trong TextInput</w:t>
+              <w:t>Dữ liệu mật khẩu mới sẽ được hiển thị trong TextInput</w:t>
             </w:r>
           </w:p>
         </w:tc>
@@ -1069,23 +1021,7 @@
                 <w:sz w:val="26"/>
                 <w:szCs w:val="26"/>
               </w:rPr>
-              <w:t>“</w:t>
-            </w:r>
-            <w:r>
-              <w:rPr>
-                <w:rFonts w:ascii="Times New Roman" w:hAnsi="Times New Roman" w:cs="Times New Roman"/>
-                <w:sz w:val="26"/>
-                <w:szCs w:val="26"/>
-              </w:rPr>
-              <w:t>Nhập lại</w:t>
-            </w:r>
-            <w:r>
-              <w:rPr>
-                <w:rFonts w:ascii="Times New Roman" w:hAnsi="Times New Roman" w:cs="Times New Roman"/>
-                <w:sz w:val="26"/>
-                <w:szCs w:val="26"/>
-              </w:rPr>
-              <w:t>” TextInput</w:t>
+              <w:t>“Nhập lại” TextInput</w:t>
             </w:r>
           </w:p>
         </w:tc>
@@ -1114,31 +1050,7 @@
                 <w:sz w:val="26"/>
                 <w:szCs w:val="26"/>
               </w:rPr>
-              <w:t xml:space="preserve">Dùng để nhận dữ liệu </w:t>
-            </w:r>
-            <w:r>
-              <w:rPr>
-                <w:rFonts w:ascii="Times New Roman" w:hAnsi="Times New Roman" w:cs="Times New Roman"/>
-                <w:sz w:val="26"/>
-                <w:szCs w:val="26"/>
-              </w:rPr>
-              <w:t xml:space="preserve">nhập lại </w:t>
-            </w:r>
-            <w:r>
-              <w:rPr>
-                <w:rFonts w:ascii="Times New Roman" w:hAnsi="Times New Roman" w:cs="Times New Roman"/>
-                <w:sz w:val="26"/>
-                <w:szCs w:val="26"/>
-              </w:rPr>
-              <w:t xml:space="preserve">mật khẩu </w:t>
-            </w:r>
-            <w:r>
-              <w:rPr>
-                <w:rFonts w:ascii="Times New Roman" w:hAnsi="Times New Roman" w:cs="Times New Roman"/>
-                <w:sz w:val="26"/>
-                <w:szCs w:val="26"/>
-              </w:rPr>
-              <w:t>mới</w:t>
+              <w:t>Dùng để nhận dữ liệu nhập lại mật khẩu mới</w:t>
             </w:r>
           </w:p>
         </w:tc>
@@ -1167,31 +1079,7 @@
                 <w:sz w:val="26"/>
                 <w:szCs w:val="26"/>
               </w:rPr>
-              <w:t xml:space="preserve">Điền dữ liệu </w:t>
-            </w:r>
-            <w:r>
-              <w:rPr>
-                <w:rFonts w:ascii="Times New Roman" w:hAnsi="Times New Roman" w:cs="Times New Roman"/>
-                <w:sz w:val="26"/>
-                <w:szCs w:val="26"/>
-              </w:rPr>
-              <w:t xml:space="preserve">nhập lại </w:t>
-            </w:r>
-            <w:r>
-              <w:rPr>
-                <w:rFonts w:ascii="Times New Roman" w:hAnsi="Times New Roman" w:cs="Times New Roman"/>
-                <w:sz w:val="26"/>
-                <w:szCs w:val="26"/>
-              </w:rPr>
-              <w:t xml:space="preserve">mật khẩu </w:t>
-            </w:r>
-            <w:r>
-              <w:rPr>
-                <w:rFonts w:ascii="Times New Roman" w:hAnsi="Times New Roman" w:cs="Times New Roman"/>
-                <w:sz w:val="26"/>
-                <w:szCs w:val="26"/>
-              </w:rPr>
-              <w:t>mới</w:t>
+              <w:t>Điền dữ liệu nhập lại mật khẩu mới</w:t>
             </w:r>
           </w:p>
         </w:tc>
@@ -1220,39 +1108,7 @@
                 <w:sz w:val="26"/>
                 <w:szCs w:val="26"/>
               </w:rPr>
-              <w:t>Dữ liệu</w:t>
-            </w:r>
-            <w:r>
-              <w:rPr>
-                <w:rFonts w:ascii="Times New Roman" w:hAnsi="Times New Roman" w:cs="Times New Roman"/>
-                <w:sz w:val="26"/>
-                <w:szCs w:val="26"/>
-              </w:rPr>
-              <w:t xml:space="preserve"> nhập lại</w:t>
-            </w:r>
-            <w:r>
-              <w:rPr>
-                <w:rFonts w:ascii="Times New Roman" w:hAnsi="Times New Roman" w:cs="Times New Roman"/>
-                <w:sz w:val="26"/>
-                <w:szCs w:val="26"/>
-              </w:rPr>
-              <w:t xml:space="preserve"> mật khẩu </w:t>
-            </w:r>
-            <w:r>
-              <w:rPr>
-                <w:rFonts w:ascii="Times New Roman" w:hAnsi="Times New Roman" w:cs="Times New Roman"/>
-                <w:sz w:val="26"/>
-                <w:szCs w:val="26"/>
-              </w:rPr>
-              <w:t>mới</w:t>
-            </w:r>
-            <w:r>
-              <w:rPr>
-                <w:rFonts w:ascii="Times New Roman" w:hAnsi="Times New Roman" w:cs="Times New Roman"/>
-                <w:sz w:val="26"/>
-                <w:szCs w:val="26"/>
-              </w:rPr>
-              <w:t xml:space="preserve"> sẽ được hiển thị trong TextInput</w:t>
+              <w:t>Dữ liệu nhập lại mật khẩu mới sẽ được hiển thị trong TextInput</w:t>
             </w:r>
           </w:p>
         </w:tc>
@@ -1286,23 +1142,7 @@
                 <w:sz w:val="26"/>
                 <w:szCs w:val="26"/>
               </w:rPr>
-              <w:t>“</w:t>
-            </w:r>
-            <w:r>
-              <w:rPr>
-                <w:rFonts w:ascii="Times New Roman" w:hAnsi="Times New Roman" w:cs="Times New Roman"/>
-                <w:sz w:val="26"/>
-                <w:szCs w:val="26"/>
-              </w:rPr>
-              <w:t>Đổi mật khẩu</w:t>
-            </w:r>
-            <w:r>
-              <w:rPr>
-                <w:rFonts w:ascii="Times New Roman" w:hAnsi="Times New Roman" w:cs="Times New Roman"/>
-                <w:sz w:val="26"/>
-                <w:szCs w:val="26"/>
-              </w:rPr>
-              <w:t>” Button</w:t>
+              <w:t>“Đổi mật khẩu” Button</w:t>
             </w:r>
           </w:p>
         </w:tc>
@@ -1331,23 +1171,7 @@
                 <w:sz w:val="26"/>
                 <w:szCs w:val="26"/>
               </w:rPr>
-              <w:t xml:space="preserve">Dùng để </w:t>
-            </w:r>
-            <w:r>
-              <w:rPr>
-                <w:rFonts w:ascii="Times New Roman" w:hAnsi="Times New Roman" w:cs="Times New Roman"/>
-                <w:sz w:val="26"/>
-                <w:szCs w:val="26"/>
-              </w:rPr>
-              <w:t xml:space="preserve">đổi mật khẩu của </w:t>
-            </w:r>
-            <w:r>
-              <w:rPr>
-                <w:rFonts w:ascii="Times New Roman" w:hAnsi="Times New Roman" w:cs="Times New Roman"/>
-                <w:sz w:val="26"/>
-                <w:szCs w:val="26"/>
-              </w:rPr>
-              <w:t>tài khoản hiện tại</w:t>
+              <w:t>Dùng để đổi mật khẩu của tài khoản hiện tại</w:t>
             </w:r>
           </w:p>
         </w:tc>
@@ -1376,15 +1200,7 @@
                 <w:sz w:val="26"/>
                 <w:szCs w:val="26"/>
               </w:rPr>
-              <w:t>Nhấn vào để đ</w:t>
-            </w:r>
-            <w:r>
-              <w:rPr>
-                <w:rFonts w:ascii="Times New Roman" w:hAnsi="Times New Roman" w:cs="Times New Roman"/>
-                <w:sz w:val="26"/>
-                <w:szCs w:val="26"/>
-              </w:rPr>
-              <w:t>ổi mật khẩu</w:t>
+              <w:t>Nhấn vào để đổi mật khẩu</w:t>
             </w:r>
           </w:p>
         </w:tc>
@@ -1413,23 +1229,7 @@
                 <w:sz w:val="26"/>
                 <w:szCs w:val="26"/>
               </w:rPr>
-              <w:t>Đ</w:t>
-            </w:r>
-            <w:r>
-              <w:rPr>
-                <w:rFonts w:ascii="Times New Roman" w:hAnsi="Times New Roman" w:cs="Times New Roman"/>
-                <w:sz w:val="26"/>
-                <w:szCs w:val="26"/>
-              </w:rPr>
-              <w:t>ổi mật khẩu</w:t>
-            </w:r>
-            <w:r>
-              <w:rPr>
-                <w:rFonts w:ascii="Times New Roman" w:hAnsi="Times New Roman" w:cs="Times New Roman"/>
-                <w:sz w:val="26"/>
-                <w:szCs w:val="26"/>
-              </w:rPr>
-              <w:t xml:space="preserve"> tài khoản hiện tại</w:t>
+              <w:t>Đổi mật khẩu tài khoản hiện tại</w:t>
             </w:r>
           </w:p>
         </w:tc>
@@ -1608,23 +1408,7 @@
                 <w:sz w:val="26"/>
                 <w:szCs w:val="26"/>
               </w:rPr>
-              <w:t>“N</w:t>
-            </w:r>
-            <w:r>
-              <w:rPr>
-                <w:rFonts w:ascii="Times New Roman" w:hAnsi="Times New Roman" w:cs="Times New Roman"/>
-                <w:sz w:val="26"/>
-                <w:szCs w:val="26"/>
-              </w:rPr>
-              <w:t>gười dùng</w:t>
-            </w:r>
-            <w:r>
-              <w:rPr>
-                <w:rFonts w:ascii="Times New Roman" w:hAnsi="Times New Roman" w:cs="Times New Roman"/>
-                <w:sz w:val="26"/>
-                <w:szCs w:val="26"/>
-              </w:rPr>
-              <w:t>” Tab</w:t>
+              <w:t>“Người dùng” Tab</w:t>
             </w:r>
           </w:p>
         </w:tc>
@@ -1653,15 +1437,7 @@
                 <w:sz w:val="26"/>
                 <w:szCs w:val="26"/>
               </w:rPr>
-              <w:t xml:space="preserve">Dùng để chuyển sang màn hình </w:t>
-            </w:r>
-            <w:r>
-              <w:rPr>
-                <w:rFonts w:ascii="Times New Roman" w:hAnsi="Times New Roman" w:cs="Times New Roman"/>
-                <w:sz w:val="26"/>
-                <w:szCs w:val="26"/>
-              </w:rPr>
-              <w:t>người dùng</w:t>
+              <w:t>Dùng để chuyển sang màn hình người dùng</w:t>
             </w:r>
           </w:p>
         </w:tc>
@@ -1690,31 +1466,7 @@
                 <w:sz w:val="26"/>
                 <w:szCs w:val="26"/>
               </w:rPr>
-              <w:t xml:space="preserve">Nhấn vào để chuyển </w:t>
-            </w:r>
-            <w:r>
-              <w:rPr>
-                <w:rFonts w:ascii="Times New Roman" w:hAnsi="Times New Roman" w:cs="Times New Roman"/>
-                <w:sz w:val="26"/>
-                <w:szCs w:val="26"/>
-              </w:rPr>
-              <w:t xml:space="preserve">đến </w:t>
-            </w:r>
-            <w:r>
-              <w:rPr>
-                <w:rFonts w:ascii="Times New Roman" w:hAnsi="Times New Roman" w:cs="Times New Roman"/>
-                <w:sz w:val="26"/>
-                <w:szCs w:val="26"/>
-              </w:rPr>
-              <w:t>màn hình</w:t>
-            </w:r>
-            <w:r>
-              <w:rPr>
-                <w:rFonts w:ascii="Times New Roman" w:hAnsi="Times New Roman" w:cs="Times New Roman"/>
-                <w:sz w:val="26"/>
-                <w:szCs w:val="26"/>
-              </w:rPr>
-              <w:t xml:space="preserve"> người dùng</w:t>
+              <w:t>Nhấn vào để chuyển đến màn hình người dùng</w:t>
             </w:r>
           </w:p>
         </w:tc>
@@ -1743,15 +1495,7 @@
                 <w:sz w:val="26"/>
                 <w:szCs w:val="26"/>
               </w:rPr>
-              <w:t>Chuyển sang màn hình</w:t>
-            </w:r>
-            <w:r>
-              <w:rPr>
-                <w:rFonts w:ascii="Times New Roman" w:hAnsi="Times New Roman" w:cs="Times New Roman"/>
-                <w:sz w:val="26"/>
-                <w:szCs w:val="26"/>
-              </w:rPr>
-              <w:t xml:space="preserve"> người dùng</w:t>
+              <w:t>Chuyển sang màn hình người dùng</w:t>
             </w:r>
           </w:p>
         </w:tc>
@@ -1792,25 +1536,7 @@
           <w:szCs w:val="32"/>
         </w:rPr>
         <w:lastRenderedPageBreak/>
-        <w:t xml:space="preserve">Màn hình User khi </w:t>
-      </w:r>
-      <w:r>
-        <w:rPr>
-          <w:rFonts w:eastAsia="Times New Roman" w:cs="Times New Roman"/>
-          <w:b/>
-          <w:sz w:val="32"/>
-          <w:szCs w:val="32"/>
-        </w:rPr>
-        <w:t xml:space="preserve">chưa </w:t>
-      </w:r>
-      <w:r>
-        <w:rPr>
-          <w:rFonts w:eastAsia="Times New Roman" w:cs="Times New Roman"/>
-          <w:b/>
-          <w:sz w:val="32"/>
-          <w:szCs w:val="32"/>
-        </w:rPr>
-        <w:t>đăng nhập</w:t>
+        <w:t>Màn hình User khi chưa đăng nhập</w:t>
       </w:r>
     </w:p>
     <w:p>
@@ -2074,23 +1800,7 @@
                 <w:sz w:val="26"/>
                 <w:szCs w:val="26"/>
               </w:rPr>
-              <w:t>“</w:t>
-            </w:r>
-            <w:r>
-              <w:rPr>
-                <w:rFonts w:ascii="Times New Roman" w:hAnsi="Times New Roman" w:cs="Times New Roman"/>
-                <w:sz w:val="26"/>
-                <w:szCs w:val="26"/>
-              </w:rPr>
-              <w:t>Bạn Chưa Đăng Nhập</w:t>
-            </w:r>
-            <w:r>
-              <w:rPr>
-                <w:rFonts w:ascii="Times New Roman" w:hAnsi="Times New Roman" w:cs="Times New Roman"/>
-                <w:sz w:val="26"/>
-                <w:szCs w:val="26"/>
-              </w:rPr>
-              <w:t>” Label</w:t>
+              <w:t>“Bạn Chưa Đăng Nhập” Label</w:t>
             </w:r>
           </w:p>
         </w:tc>
@@ -2619,2187 +2329,6 @@
       </w:tr>
     </w:tbl>
     <w:p/>
-    <w:p/>
-    <w:p/>
-    <w:p/>
-    <w:p/>
-    <w:p/>
-    <w:p/>
-    <w:p/>
-    <w:p/>
-    <w:p/>
-    <w:p/>
-    <w:p/>
-    <w:p/>
-    <w:p/>
-    <w:p/>
-    <w:p/>
-    <w:p/>
-    <w:p/>
-    <w:p/>
-    <w:p>
-      <w:pPr>
-        <w:pStyle w:val="ListParagraph"/>
-        <w:numPr>
-          <w:ilvl w:val="0"/>
-          <w:numId w:val="3"/>
-        </w:numPr>
-      </w:pPr>
-      <w:r>
-        <w:lastRenderedPageBreak/>
-        <w:t xml:space="preserve">Màn hình trong ứng dụng: </w:t>
-      </w:r>
-    </w:p>
-    <w:p>
-      <w:pPr>
-        <w:pStyle w:val="ListParagraph"/>
-        <w:numPr>
-          <w:ilvl w:val="0"/>
-          <w:numId w:val="5"/>
-        </w:numPr>
-      </w:pPr>
-      <w:r>
-        <w:t>Màn Hình User đã đăng nhập:</w:t>
-      </w:r>
-    </w:p>
-    <w:p>
-      <w:pPr>
-        <w:pStyle w:val="ListParagraph"/>
-        <w:ind w:left="1800"/>
-      </w:pPr>
-      <w:r>
-        <w:rPr>
-          <w:noProof/>
-        </w:rPr>
-        <w:drawing>
-          <wp:inline distT="0" distB="0" distL="0" distR="0" wp14:anchorId="10AD6EFB" wp14:editId="0C26FA1D">
-            <wp:extent cx="3581400" cy="7588561"/>
-            <wp:effectExtent l="0" t="0" r="0" b="0"/>
-            <wp:docPr id="3" name="Picture 3"/>
-            <wp:cNvGraphicFramePr>
-              <a:graphicFrameLocks xmlns:a="http://schemas.openxmlformats.org/drawingml/2006/main" noChangeAspect="1"/>
-            </wp:cNvGraphicFramePr>
-            <a:graphic xmlns:a="http://schemas.openxmlformats.org/drawingml/2006/main">
-              <a:graphicData uri="http://schemas.openxmlformats.org/drawingml/2006/picture">
-                <pic:pic xmlns:pic="http://schemas.openxmlformats.org/drawingml/2006/picture">
-                  <pic:nvPicPr>
-                    <pic:cNvPr id="0" name="Picture 5"/>
-                    <pic:cNvPicPr>
-                      <a:picLocks noChangeAspect="1" noChangeArrowheads="1"/>
-                    </pic:cNvPicPr>
-                  </pic:nvPicPr>
-                  <pic:blipFill>
-                    <a:blip r:embed="rId9">
-                      <a:extLst>
-                        <a:ext uri="{28A0092B-C50C-407E-A947-70E740481C1C}">
-                          <a14:useLocalDpi xmlns:a14="http://schemas.microsoft.com/office/drawing/2010/main" val="0"/>
-                        </a:ext>
-                      </a:extLst>
-                    </a:blip>
-                    <a:srcRect/>
-                    <a:stretch>
-                      <a:fillRect/>
-                    </a:stretch>
-                  </pic:blipFill>
-                  <pic:spPr bwMode="auto">
-                    <a:xfrm>
-                      <a:off x="0" y="0"/>
-                      <a:ext cx="3585644" cy="7597554"/>
-                    </a:xfrm>
-                    <a:prstGeom prst="rect">
-                      <a:avLst/>
-                    </a:prstGeom>
-                    <a:noFill/>
-                    <a:ln>
-                      <a:noFill/>
-                    </a:ln>
-                  </pic:spPr>
-                </pic:pic>
-              </a:graphicData>
-            </a:graphic>
-          </wp:inline>
-        </w:drawing>
-      </w:r>
-    </w:p>
-    <w:tbl>
-      <w:tblPr>
-        <w:tblStyle w:val="TableGrid"/>
-        <w:tblW w:w="9522" w:type="dxa"/>
-        <w:tblInd w:w="0" w:type="dxa"/>
-        <w:tblLook w:val="04A0" w:firstRow="1" w:lastRow="0" w:firstColumn="1" w:lastColumn="0" w:noHBand="0" w:noVBand="1"/>
-      </w:tblPr>
-      <w:tblGrid>
-        <w:gridCol w:w="2380"/>
-        <w:gridCol w:w="2380"/>
-        <w:gridCol w:w="2381"/>
-        <w:gridCol w:w="2381"/>
-      </w:tblGrid>
-      <w:tr>
-        <w:trPr>
-          <w:trHeight w:val="485"/>
-        </w:trPr>
-        <w:tc>
-          <w:tcPr>
-            <w:tcW w:w="2380" w:type="dxa"/>
-            <w:tcBorders>
-              <w:top w:val="single" w:sz="4" w:space="0" w:color="auto"/>
-              <w:left w:val="single" w:sz="4" w:space="0" w:color="auto"/>
-              <w:bottom w:val="single" w:sz="4" w:space="0" w:color="auto"/>
-              <w:right w:val="single" w:sz="4" w:space="0" w:color="auto"/>
-            </w:tcBorders>
-            <w:vAlign w:val="center"/>
-            <w:hideMark/>
-          </w:tcPr>
-          <w:p>
-            <w:pPr>
-              <w:spacing w:line="240" w:lineRule="auto"/>
-              <w:jc w:val="center"/>
-              <w:rPr>
-                <w:rFonts w:ascii="Times New Roman" w:hAnsi="Times New Roman" w:cs="Times New Roman"/>
-                <w:sz w:val="26"/>
-                <w:szCs w:val="26"/>
-              </w:rPr>
-            </w:pPr>
-            <w:r>
-              <w:rPr>
-                <w:rFonts w:ascii="Times New Roman" w:hAnsi="Times New Roman" w:cs="Times New Roman"/>
-                <w:sz w:val="26"/>
-                <w:szCs w:val="26"/>
-              </w:rPr>
-              <w:lastRenderedPageBreak/>
-              <w:t>Item</w:t>
-            </w:r>
-          </w:p>
-        </w:tc>
-        <w:tc>
-          <w:tcPr>
-            <w:tcW w:w="2380" w:type="dxa"/>
-            <w:tcBorders>
-              <w:top w:val="single" w:sz="4" w:space="0" w:color="auto"/>
-              <w:left w:val="single" w:sz="4" w:space="0" w:color="auto"/>
-              <w:bottom w:val="single" w:sz="4" w:space="0" w:color="auto"/>
-              <w:right w:val="single" w:sz="4" w:space="0" w:color="auto"/>
-            </w:tcBorders>
-            <w:vAlign w:val="center"/>
-            <w:hideMark/>
-          </w:tcPr>
-          <w:p>
-            <w:pPr>
-              <w:spacing w:line="240" w:lineRule="auto"/>
-              <w:jc w:val="center"/>
-              <w:rPr>
-                <w:rFonts w:ascii="Times New Roman" w:hAnsi="Times New Roman" w:cs="Times New Roman"/>
-                <w:sz w:val="26"/>
-                <w:szCs w:val="26"/>
-              </w:rPr>
-            </w:pPr>
-            <w:r>
-              <w:rPr>
-                <w:rFonts w:ascii="Times New Roman" w:hAnsi="Times New Roman" w:cs="Times New Roman"/>
-                <w:sz w:val="26"/>
-                <w:szCs w:val="26"/>
-              </w:rPr>
-              <w:t>Description</w:t>
-            </w:r>
-          </w:p>
-        </w:tc>
-        <w:tc>
-          <w:tcPr>
-            <w:tcW w:w="2381" w:type="dxa"/>
-            <w:tcBorders>
-              <w:top w:val="single" w:sz="4" w:space="0" w:color="auto"/>
-              <w:left w:val="single" w:sz="4" w:space="0" w:color="auto"/>
-              <w:bottom w:val="single" w:sz="4" w:space="0" w:color="auto"/>
-              <w:right w:val="single" w:sz="4" w:space="0" w:color="auto"/>
-            </w:tcBorders>
-            <w:vAlign w:val="center"/>
-            <w:hideMark/>
-          </w:tcPr>
-          <w:p>
-            <w:pPr>
-              <w:spacing w:line="240" w:lineRule="auto"/>
-              <w:jc w:val="center"/>
-              <w:rPr>
-                <w:rFonts w:ascii="Times New Roman" w:hAnsi="Times New Roman" w:cs="Times New Roman"/>
-                <w:sz w:val="26"/>
-                <w:szCs w:val="26"/>
-              </w:rPr>
-            </w:pPr>
-            <w:r>
-              <w:rPr>
-                <w:rFonts w:ascii="Times New Roman" w:hAnsi="Times New Roman" w:cs="Times New Roman"/>
-                <w:sz w:val="26"/>
-                <w:szCs w:val="26"/>
-              </w:rPr>
-              <w:t>Action</w:t>
-            </w:r>
-          </w:p>
-        </w:tc>
-        <w:tc>
-          <w:tcPr>
-            <w:tcW w:w="2381" w:type="dxa"/>
-            <w:tcBorders>
-              <w:top w:val="single" w:sz="4" w:space="0" w:color="auto"/>
-              <w:left w:val="single" w:sz="4" w:space="0" w:color="auto"/>
-              <w:bottom w:val="single" w:sz="4" w:space="0" w:color="auto"/>
-              <w:right w:val="single" w:sz="4" w:space="0" w:color="auto"/>
-            </w:tcBorders>
-            <w:vAlign w:val="center"/>
-            <w:hideMark/>
-          </w:tcPr>
-          <w:p>
-            <w:pPr>
-              <w:spacing w:line="240" w:lineRule="auto"/>
-              <w:jc w:val="center"/>
-              <w:rPr>
-                <w:rFonts w:ascii="Times New Roman" w:hAnsi="Times New Roman" w:cs="Times New Roman"/>
-                <w:sz w:val="26"/>
-                <w:szCs w:val="26"/>
-              </w:rPr>
-            </w:pPr>
-            <w:r>
-              <w:rPr>
-                <w:rFonts w:ascii="Times New Roman" w:hAnsi="Times New Roman" w:cs="Times New Roman"/>
-                <w:sz w:val="26"/>
-                <w:szCs w:val="26"/>
-              </w:rPr>
-              <w:t>Response</w:t>
-            </w:r>
-          </w:p>
-        </w:tc>
-      </w:tr>
-      <w:tr>
-        <w:trPr>
-          <w:trHeight w:val="721"/>
-        </w:trPr>
-        <w:tc>
-          <w:tcPr>
-            <w:tcW w:w="2380" w:type="dxa"/>
-            <w:tcBorders>
-              <w:top w:val="single" w:sz="4" w:space="0" w:color="auto"/>
-              <w:left w:val="single" w:sz="4" w:space="0" w:color="auto"/>
-              <w:bottom w:val="single" w:sz="4" w:space="0" w:color="auto"/>
-              <w:right w:val="single" w:sz="4" w:space="0" w:color="auto"/>
-            </w:tcBorders>
-          </w:tcPr>
-          <w:p>
-            <w:pPr>
-              <w:spacing w:line="240" w:lineRule="auto"/>
-              <w:rPr>
-                <w:rFonts w:ascii="Times New Roman" w:hAnsi="Times New Roman" w:cs="Times New Roman"/>
-                <w:sz w:val="26"/>
-                <w:szCs w:val="26"/>
-              </w:rPr>
-            </w:pPr>
-            <w:r>
-              <w:rPr>
-                <w:rFonts w:ascii="Times New Roman" w:hAnsi="Times New Roman" w:cs="Times New Roman"/>
-                <w:sz w:val="26"/>
-                <w:szCs w:val="26"/>
-              </w:rPr>
-              <w:t>“Tên người Dùng” Label</w:t>
-            </w:r>
-          </w:p>
-        </w:tc>
-        <w:tc>
-          <w:tcPr>
-            <w:tcW w:w="2380" w:type="dxa"/>
-            <w:tcBorders>
-              <w:top w:val="single" w:sz="4" w:space="0" w:color="auto"/>
-              <w:left w:val="single" w:sz="4" w:space="0" w:color="auto"/>
-              <w:bottom w:val="single" w:sz="4" w:space="0" w:color="auto"/>
-              <w:right w:val="single" w:sz="4" w:space="0" w:color="auto"/>
-            </w:tcBorders>
-          </w:tcPr>
-          <w:p>
-            <w:pPr>
-              <w:spacing w:line="240" w:lineRule="auto"/>
-              <w:rPr>
-                <w:rFonts w:ascii="Times New Roman" w:hAnsi="Times New Roman" w:cs="Times New Roman"/>
-                <w:sz w:val="26"/>
-                <w:szCs w:val="26"/>
-              </w:rPr>
-            </w:pPr>
-            <w:r>
-              <w:rPr>
-                <w:rFonts w:ascii="Times New Roman" w:hAnsi="Times New Roman" w:cs="Times New Roman"/>
-                <w:sz w:val="26"/>
-                <w:szCs w:val="26"/>
-              </w:rPr>
-              <w:t>Dùng để hiển thị</w:t>
-            </w:r>
-            <w:r>
-              <w:rPr>
-                <w:rFonts w:ascii="Times New Roman" w:hAnsi="Times New Roman" w:cs="Times New Roman"/>
-                <w:sz w:val="26"/>
-                <w:szCs w:val="26"/>
-              </w:rPr>
-              <w:t xml:space="preserve"> tên của người dùng tài khoản vừa mới đăng nhập. nếu như chưa đăng nhập thì giá trị mặc định của trường này là “Bạn chưa đăng nhập”</w:t>
-            </w:r>
-          </w:p>
-        </w:tc>
-        <w:tc>
-          <w:tcPr>
-            <w:tcW w:w="2381" w:type="dxa"/>
-            <w:tcBorders>
-              <w:top w:val="single" w:sz="4" w:space="0" w:color="auto"/>
-              <w:left w:val="single" w:sz="4" w:space="0" w:color="auto"/>
-              <w:bottom w:val="single" w:sz="4" w:space="0" w:color="auto"/>
-              <w:right w:val="single" w:sz="4" w:space="0" w:color="auto"/>
-            </w:tcBorders>
-          </w:tcPr>
-          <w:p>
-            <w:pPr>
-              <w:spacing w:line="240" w:lineRule="auto"/>
-              <w:rPr>
-                <w:rFonts w:ascii="Times New Roman" w:hAnsi="Times New Roman" w:cs="Times New Roman"/>
-                <w:sz w:val="26"/>
-                <w:szCs w:val="26"/>
-              </w:rPr>
-            </w:pPr>
-            <w:r>
-              <w:rPr>
-                <w:rFonts w:ascii="Times New Roman" w:hAnsi="Times New Roman" w:cs="Times New Roman"/>
-                <w:sz w:val="26"/>
-                <w:szCs w:val="26"/>
-              </w:rPr>
-              <w:t>Hiển Thị</w:t>
-            </w:r>
-          </w:p>
-        </w:tc>
-        <w:tc>
-          <w:tcPr>
-            <w:tcW w:w="2381" w:type="dxa"/>
-            <w:tcBorders>
-              <w:top w:val="single" w:sz="4" w:space="0" w:color="auto"/>
-              <w:left w:val="single" w:sz="4" w:space="0" w:color="auto"/>
-              <w:bottom w:val="single" w:sz="4" w:space="0" w:color="auto"/>
-              <w:right w:val="single" w:sz="4" w:space="0" w:color="auto"/>
-            </w:tcBorders>
-          </w:tcPr>
-          <w:p>
-            <w:pPr>
-              <w:spacing w:line="240" w:lineRule="auto"/>
-              <w:rPr>
-                <w:rFonts w:ascii="Times New Roman" w:hAnsi="Times New Roman" w:cs="Times New Roman"/>
-                <w:sz w:val="26"/>
-                <w:szCs w:val="26"/>
-              </w:rPr>
-            </w:pPr>
-            <w:r>
-              <w:rPr>
-                <w:rFonts w:ascii="Times New Roman" w:hAnsi="Times New Roman" w:cs="Times New Roman"/>
-                <w:sz w:val="26"/>
-                <w:szCs w:val="26"/>
-              </w:rPr>
-              <w:t>Hiển thị tên người dùng vừa đăng nhập</w:t>
-            </w:r>
-          </w:p>
-        </w:tc>
-      </w:tr>
-      <w:tr>
-        <w:trPr>
-          <w:trHeight w:val="721"/>
-        </w:trPr>
-        <w:tc>
-          <w:tcPr>
-            <w:tcW w:w="2380" w:type="dxa"/>
-            <w:tcBorders>
-              <w:top w:val="single" w:sz="4" w:space="0" w:color="auto"/>
-              <w:left w:val="single" w:sz="4" w:space="0" w:color="auto"/>
-              <w:bottom w:val="single" w:sz="4" w:space="0" w:color="auto"/>
-              <w:right w:val="single" w:sz="4" w:space="0" w:color="auto"/>
-            </w:tcBorders>
-          </w:tcPr>
-          <w:p>
-            <w:pPr>
-              <w:spacing w:line="240" w:lineRule="auto"/>
-              <w:rPr>
-                <w:rFonts w:ascii="Times New Roman" w:hAnsi="Times New Roman" w:cs="Times New Roman"/>
-                <w:sz w:val="26"/>
-                <w:szCs w:val="26"/>
-              </w:rPr>
-            </w:pPr>
-            <w:r>
-              <w:rPr>
-                <w:rFonts w:ascii="Times New Roman" w:hAnsi="Times New Roman" w:cs="Times New Roman"/>
-                <w:sz w:val="26"/>
-                <w:szCs w:val="26"/>
-              </w:rPr>
-              <w:t>“Đăng Xuất” Button</w:t>
-            </w:r>
-          </w:p>
-        </w:tc>
-        <w:tc>
-          <w:tcPr>
-            <w:tcW w:w="2380" w:type="dxa"/>
-            <w:tcBorders>
-              <w:top w:val="single" w:sz="4" w:space="0" w:color="auto"/>
-              <w:left w:val="single" w:sz="4" w:space="0" w:color="auto"/>
-              <w:bottom w:val="single" w:sz="4" w:space="0" w:color="auto"/>
-              <w:right w:val="single" w:sz="4" w:space="0" w:color="auto"/>
-            </w:tcBorders>
-          </w:tcPr>
-          <w:p>
-            <w:pPr>
-              <w:spacing w:line="240" w:lineRule="auto"/>
-              <w:rPr>
-                <w:rFonts w:ascii="Times New Roman" w:hAnsi="Times New Roman" w:cs="Times New Roman"/>
-                <w:sz w:val="26"/>
-                <w:szCs w:val="26"/>
-              </w:rPr>
-            </w:pPr>
-            <w:r>
-              <w:rPr>
-                <w:rFonts w:ascii="Times New Roman" w:hAnsi="Times New Roman" w:cs="Times New Roman"/>
-                <w:sz w:val="26"/>
-                <w:szCs w:val="26"/>
-              </w:rPr>
-              <w:t>Dùng để đăng xuất tài khoản hiện tại</w:t>
-            </w:r>
-            <w:r>
-              <w:rPr>
-                <w:rFonts w:ascii="Times New Roman" w:hAnsi="Times New Roman" w:cs="Times New Roman"/>
-                <w:sz w:val="26"/>
-                <w:szCs w:val="26"/>
-              </w:rPr>
-              <w:t>, và sau đó chuyển sang màn hình của User khi chưa đăng nhập</w:t>
-            </w:r>
-          </w:p>
-        </w:tc>
-        <w:tc>
-          <w:tcPr>
-            <w:tcW w:w="2381" w:type="dxa"/>
-            <w:tcBorders>
-              <w:top w:val="single" w:sz="4" w:space="0" w:color="auto"/>
-              <w:left w:val="single" w:sz="4" w:space="0" w:color="auto"/>
-              <w:bottom w:val="single" w:sz="4" w:space="0" w:color="auto"/>
-              <w:right w:val="single" w:sz="4" w:space="0" w:color="auto"/>
-            </w:tcBorders>
-          </w:tcPr>
-          <w:p>
-            <w:pPr>
-              <w:spacing w:line="240" w:lineRule="auto"/>
-              <w:rPr>
-                <w:rFonts w:ascii="Times New Roman" w:hAnsi="Times New Roman" w:cs="Times New Roman"/>
-                <w:sz w:val="26"/>
-                <w:szCs w:val="26"/>
-              </w:rPr>
-            </w:pPr>
-            <w:r>
-              <w:rPr>
-                <w:rFonts w:ascii="Times New Roman" w:hAnsi="Times New Roman" w:cs="Times New Roman"/>
-                <w:sz w:val="26"/>
-                <w:szCs w:val="26"/>
-              </w:rPr>
-              <w:t>Nhấn vào để đăng xuất</w:t>
-            </w:r>
-          </w:p>
-        </w:tc>
-        <w:tc>
-          <w:tcPr>
-            <w:tcW w:w="2381" w:type="dxa"/>
-            <w:tcBorders>
-              <w:top w:val="single" w:sz="4" w:space="0" w:color="auto"/>
-              <w:left w:val="single" w:sz="4" w:space="0" w:color="auto"/>
-              <w:bottom w:val="single" w:sz="4" w:space="0" w:color="auto"/>
-              <w:right w:val="single" w:sz="4" w:space="0" w:color="auto"/>
-            </w:tcBorders>
-          </w:tcPr>
-          <w:p>
-            <w:pPr>
-              <w:spacing w:line="240" w:lineRule="auto"/>
-              <w:rPr>
-                <w:rFonts w:ascii="Times New Roman" w:hAnsi="Times New Roman" w:cs="Times New Roman"/>
-                <w:sz w:val="26"/>
-                <w:szCs w:val="26"/>
-              </w:rPr>
-            </w:pPr>
-            <w:r>
-              <w:rPr>
-                <w:rFonts w:ascii="Times New Roman" w:hAnsi="Times New Roman" w:cs="Times New Roman"/>
-                <w:sz w:val="26"/>
-                <w:szCs w:val="26"/>
-              </w:rPr>
-              <w:t>Đăng xuất tài khoản hiện tại</w:t>
-            </w:r>
-            <w:r>
-              <w:rPr>
-                <w:rFonts w:ascii="Times New Roman" w:hAnsi="Times New Roman" w:cs="Times New Roman"/>
-                <w:sz w:val="26"/>
-                <w:szCs w:val="26"/>
-              </w:rPr>
-              <w:t xml:space="preserve"> và chuyển sang màn hình User khi chưa đăng nhập</w:t>
-            </w:r>
-          </w:p>
-        </w:tc>
-      </w:tr>
-      <w:tr>
-        <w:trPr>
-          <w:trHeight w:val="721"/>
-        </w:trPr>
-        <w:tc>
-          <w:tcPr>
-            <w:tcW w:w="2380" w:type="dxa"/>
-            <w:tcBorders>
-              <w:top w:val="single" w:sz="4" w:space="0" w:color="auto"/>
-              <w:left w:val="single" w:sz="4" w:space="0" w:color="auto"/>
-              <w:bottom w:val="single" w:sz="4" w:space="0" w:color="auto"/>
-              <w:right w:val="single" w:sz="4" w:space="0" w:color="auto"/>
-            </w:tcBorders>
-          </w:tcPr>
-          <w:p>
-            <w:pPr>
-              <w:spacing w:line="240" w:lineRule="auto"/>
-              <w:rPr>
-                <w:rFonts w:ascii="Times New Roman" w:hAnsi="Times New Roman" w:cs="Times New Roman"/>
-                <w:sz w:val="26"/>
-                <w:szCs w:val="26"/>
-              </w:rPr>
-            </w:pPr>
-            <w:r>
-              <w:rPr>
-                <w:rFonts w:ascii="Times New Roman" w:hAnsi="Times New Roman" w:cs="Times New Roman"/>
-                <w:sz w:val="26"/>
-                <w:szCs w:val="26"/>
-              </w:rPr>
-              <w:t>“Mật khẩu cũ” TextInput</w:t>
-            </w:r>
-          </w:p>
-        </w:tc>
-        <w:tc>
-          <w:tcPr>
-            <w:tcW w:w="2380" w:type="dxa"/>
-            <w:tcBorders>
-              <w:top w:val="single" w:sz="4" w:space="0" w:color="auto"/>
-              <w:left w:val="single" w:sz="4" w:space="0" w:color="auto"/>
-              <w:bottom w:val="single" w:sz="4" w:space="0" w:color="auto"/>
-              <w:right w:val="single" w:sz="4" w:space="0" w:color="auto"/>
-            </w:tcBorders>
-          </w:tcPr>
-          <w:p>
-            <w:pPr>
-              <w:spacing w:line="240" w:lineRule="auto"/>
-              <w:rPr>
-                <w:rFonts w:ascii="Times New Roman" w:hAnsi="Times New Roman" w:cs="Times New Roman"/>
-                <w:sz w:val="26"/>
-                <w:szCs w:val="26"/>
-              </w:rPr>
-            </w:pPr>
-            <w:r>
-              <w:rPr>
-                <w:rFonts w:ascii="Times New Roman" w:hAnsi="Times New Roman" w:cs="Times New Roman"/>
-                <w:sz w:val="26"/>
-                <w:szCs w:val="26"/>
-              </w:rPr>
-              <w:t>nhận dữ liệu mật khẩu hiện tại</w:t>
-            </w:r>
-            <w:r>
-              <w:rPr>
-                <w:rFonts w:ascii="Times New Roman" w:hAnsi="Times New Roman" w:cs="Times New Roman"/>
-                <w:sz w:val="26"/>
-                <w:szCs w:val="26"/>
-              </w:rPr>
-              <w:t xml:space="preserve"> khi người dùng nhập dữ liệu từ bàn phím vào trường này và hiển thị ra.</w:t>
-            </w:r>
-          </w:p>
-        </w:tc>
-        <w:tc>
-          <w:tcPr>
-            <w:tcW w:w="2381" w:type="dxa"/>
-            <w:tcBorders>
-              <w:top w:val="single" w:sz="4" w:space="0" w:color="auto"/>
-              <w:left w:val="single" w:sz="4" w:space="0" w:color="auto"/>
-              <w:bottom w:val="single" w:sz="4" w:space="0" w:color="auto"/>
-              <w:right w:val="single" w:sz="4" w:space="0" w:color="auto"/>
-            </w:tcBorders>
-          </w:tcPr>
-          <w:p>
-            <w:pPr>
-              <w:spacing w:line="240" w:lineRule="auto"/>
-              <w:rPr>
-                <w:rFonts w:ascii="Times New Roman" w:hAnsi="Times New Roman" w:cs="Times New Roman"/>
-                <w:sz w:val="26"/>
-                <w:szCs w:val="26"/>
-              </w:rPr>
-            </w:pPr>
-            <w:r>
-              <w:rPr>
-                <w:rFonts w:ascii="Times New Roman" w:hAnsi="Times New Roman" w:cs="Times New Roman"/>
-                <w:sz w:val="26"/>
-                <w:szCs w:val="26"/>
-              </w:rPr>
-              <w:t>Điền dữ liệu mật khẩu hiện tại</w:t>
-            </w:r>
-          </w:p>
-        </w:tc>
-        <w:tc>
-          <w:tcPr>
-            <w:tcW w:w="2381" w:type="dxa"/>
-            <w:tcBorders>
-              <w:top w:val="single" w:sz="4" w:space="0" w:color="auto"/>
-              <w:left w:val="single" w:sz="4" w:space="0" w:color="auto"/>
-              <w:bottom w:val="single" w:sz="4" w:space="0" w:color="auto"/>
-              <w:right w:val="single" w:sz="4" w:space="0" w:color="auto"/>
-            </w:tcBorders>
-          </w:tcPr>
-          <w:p>
-            <w:pPr>
-              <w:spacing w:line="240" w:lineRule="auto"/>
-              <w:rPr>
-                <w:rFonts w:ascii="Times New Roman" w:hAnsi="Times New Roman" w:cs="Times New Roman"/>
-                <w:sz w:val="26"/>
-                <w:szCs w:val="26"/>
-              </w:rPr>
-            </w:pPr>
-            <w:r>
-              <w:rPr>
-                <w:rFonts w:ascii="Times New Roman" w:hAnsi="Times New Roman" w:cs="Times New Roman"/>
-                <w:sz w:val="26"/>
-                <w:szCs w:val="26"/>
-              </w:rPr>
-              <w:t>Dữ liệu mật khẩu hiện tại</w:t>
-            </w:r>
-            <w:r>
-              <w:rPr>
-                <w:rFonts w:ascii="Times New Roman" w:hAnsi="Times New Roman" w:cs="Times New Roman"/>
-                <w:sz w:val="26"/>
-                <w:szCs w:val="26"/>
-              </w:rPr>
-              <w:t xml:space="preserve"> mà người dùng vừa nhập</w:t>
-            </w:r>
-            <w:r>
-              <w:rPr>
-                <w:rFonts w:ascii="Times New Roman" w:hAnsi="Times New Roman" w:cs="Times New Roman"/>
-                <w:sz w:val="26"/>
-                <w:szCs w:val="26"/>
-              </w:rPr>
-              <w:t xml:space="preserve"> sẽ được hiển thị trong TextInput</w:t>
-            </w:r>
-          </w:p>
-        </w:tc>
-      </w:tr>
-      <w:tr>
-        <w:trPr>
-          <w:trHeight w:val="721"/>
-        </w:trPr>
-        <w:tc>
-          <w:tcPr>
-            <w:tcW w:w="2380" w:type="dxa"/>
-            <w:tcBorders>
-              <w:top w:val="single" w:sz="4" w:space="0" w:color="auto"/>
-              <w:left w:val="single" w:sz="4" w:space="0" w:color="auto"/>
-              <w:bottom w:val="single" w:sz="4" w:space="0" w:color="auto"/>
-              <w:right w:val="single" w:sz="4" w:space="0" w:color="auto"/>
-            </w:tcBorders>
-          </w:tcPr>
-          <w:p>
-            <w:pPr>
-              <w:spacing w:line="240" w:lineRule="auto"/>
-              <w:rPr>
-                <w:rFonts w:ascii="Times New Roman" w:hAnsi="Times New Roman" w:cs="Times New Roman"/>
-                <w:sz w:val="26"/>
-                <w:szCs w:val="26"/>
-              </w:rPr>
-            </w:pPr>
-            <w:r>
-              <w:rPr>
-                <w:rFonts w:ascii="Times New Roman" w:hAnsi="Times New Roman" w:cs="Times New Roman"/>
-                <w:sz w:val="26"/>
-                <w:szCs w:val="26"/>
-              </w:rPr>
-              <w:t>“Mật khẩu mới” TextInput</w:t>
-            </w:r>
-          </w:p>
-        </w:tc>
-        <w:tc>
-          <w:tcPr>
-            <w:tcW w:w="2380" w:type="dxa"/>
-            <w:tcBorders>
-              <w:top w:val="single" w:sz="4" w:space="0" w:color="auto"/>
-              <w:left w:val="single" w:sz="4" w:space="0" w:color="auto"/>
-              <w:bottom w:val="single" w:sz="4" w:space="0" w:color="auto"/>
-              <w:right w:val="single" w:sz="4" w:space="0" w:color="auto"/>
-            </w:tcBorders>
-          </w:tcPr>
-          <w:p>
-            <w:pPr>
-              <w:spacing w:line="240" w:lineRule="auto"/>
-              <w:rPr>
-                <w:rFonts w:ascii="Times New Roman" w:hAnsi="Times New Roman" w:cs="Times New Roman"/>
-                <w:sz w:val="26"/>
-                <w:szCs w:val="26"/>
-              </w:rPr>
-            </w:pPr>
-            <w:r>
-              <w:rPr>
-                <w:rFonts w:ascii="Times New Roman" w:hAnsi="Times New Roman" w:cs="Times New Roman"/>
-                <w:sz w:val="26"/>
-                <w:szCs w:val="26"/>
-              </w:rPr>
-              <w:t xml:space="preserve">nhận dữ liệu mật khẩu </w:t>
-            </w:r>
-            <w:r>
-              <w:rPr>
-                <w:rFonts w:ascii="Times New Roman" w:hAnsi="Times New Roman" w:cs="Times New Roman"/>
-                <w:sz w:val="26"/>
-                <w:szCs w:val="26"/>
-              </w:rPr>
-              <w:t>mới</w:t>
-            </w:r>
-            <w:r>
-              <w:rPr>
-                <w:rFonts w:ascii="Times New Roman" w:hAnsi="Times New Roman" w:cs="Times New Roman"/>
-                <w:sz w:val="26"/>
-                <w:szCs w:val="26"/>
-              </w:rPr>
-              <w:t xml:space="preserve"> khi người dùng nhập dữ liệu từ bàn phím vào trường này và hiển thị ra.</w:t>
-            </w:r>
-          </w:p>
-        </w:tc>
-        <w:tc>
-          <w:tcPr>
-            <w:tcW w:w="2381" w:type="dxa"/>
-            <w:tcBorders>
-              <w:top w:val="single" w:sz="4" w:space="0" w:color="auto"/>
-              <w:left w:val="single" w:sz="4" w:space="0" w:color="auto"/>
-              <w:bottom w:val="single" w:sz="4" w:space="0" w:color="auto"/>
-              <w:right w:val="single" w:sz="4" w:space="0" w:color="auto"/>
-            </w:tcBorders>
-          </w:tcPr>
-          <w:p>
-            <w:pPr>
-              <w:spacing w:line="240" w:lineRule="auto"/>
-              <w:rPr>
-                <w:rFonts w:ascii="Times New Roman" w:hAnsi="Times New Roman" w:cs="Times New Roman"/>
-                <w:sz w:val="26"/>
-                <w:szCs w:val="26"/>
-              </w:rPr>
-            </w:pPr>
-            <w:r>
-              <w:rPr>
-                <w:rFonts w:ascii="Times New Roman" w:hAnsi="Times New Roman" w:cs="Times New Roman"/>
-                <w:sz w:val="26"/>
-                <w:szCs w:val="26"/>
-              </w:rPr>
-              <w:t>Điền dữ liệu mật khẩu mới</w:t>
-            </w:r>
-          </w:p>
-        </w:tc>
-        <w:tc>
-          <w:tcPr>
-            <w:tcW w:w="2381" w:type="dxa"/>
-            <w:tcBorders>
-              <w:top w:val="single" w:sz="4" w:space="0" w:color="auto"/>
-              <w:left w:val="single" w:sz="4" w:space="0" w:color="auto"/>
-              <w:bottom w:val="single" w:sz="4" w:space="0" w:color="auto"/>
-              <w:right w:val="single" w:sz="4" w:space="0" w:color="auto"/>
-            </w:tcBorders>
-          </w:tcPr>
-          <w:p>
-            <w:pPr>
-              <w:spacing w:line="240" w:lineRule="auto"/>
-              <w:rPr>
-                <w:rFonts w:ascii="Times New Roman" w:hAnsi="Times New Roman" w:cs="Times New Roman"/>
-                <w:sz w:val="26"/>
-                <w:szCs w:val="26"/>
-              </w:rPr>
-            </w:pPr>
-            <w:r>
-              <w:rPr>
-                <w:rFonts w:ascii="Times New Roman" w:hAnsi="Times New Roman" w:cs="Times New Roman"/>
-                <w:sz w:val="26"/>
-                <w:szCs w:val="26"/>
-              </w:rPr>
-              <w:t xml:space="preserve">Dữ liệu mật </w:t>
-            </w:r>
-            <w:r>
-              <w:rPr>
-                <w:rFonts w:ascii="Times New Roman" w:hAnsi="Times New Roman" w:cs="Times New Roman"/>
-                <w:sz w:val="26"/>
-                <w:szCs w:val="26"/>
-              </w:rPr>
-              <w:t>mới</w:t>
-            </w:r>
-            <w:r>
-              <w:rPr>
-                <w:rFonts w:ascii="Times New Roman" w:hAnsi="Times New Roman" w:cs="Times New Roman"/>
-                <w:sz w:val="26"/>
-                <w:szCs w:val="26"/>
-              </w:rPr>
-              <w:t xml:space="preserve"> mà người dùng vừa nhập </w:t>
-            </w:r>
-            <w:r>
-              <w:rPr>
-                <w:rFonts w:ascii="Times New Roman" w:hAnsi="Times New Roman" w:cs="Times New Roman"/>
-                <w:sz w:val="26"/>
-                <w:szCs w:val="26"/>
-              </w:rPr>
-              <w:t>sẽ được hiển thị trong TextInput</w:t>
-            </w:r>
-          </w:p>
-        </w:tc>
-      </w:tr>
-      <w:tr>
-        <w:trPr>
-          <w:trHeight w:val="721"/>
-        </w:trPr>
-        <w:tc>
-          <w:tcPr>
-            <w:tcW w:w="2380" w:type="dxa"/>
-            <w:tcBorders>
-              <w:top w:val="single" w:sz="4" w:space="0" w:color="auto"/>
-              <w:left w:val="single" w:sz="4" w:space="0" w:color="auto"/>
-              <w:bottom w:val="single" w:sz="4" w:space="0" w:color="auto"/>
-              <w:right w:val="single" w:sz="4" w:space="0" w:color="auto"/>
-            </w:tcBorders>
-          </w:tcPr>
-          <w:p>
-            <w:pPr>
-              <w:spacing w:line="240" w:lineRule="auto"/>
-              <w:rPr>
-                <w:rFonts w:ascii="Times New Roman" w:hAnsi="Times New Roman" w:cs="Times New Roman"/>
-                <w:sz w:val="26"/>
-                <w:szCs w:val="26"/>
-              </w:rPr>
-            </w:pPr>
-            <w:r>
-              <w:rPr>
-                <w:rFonts w:ascii="Times New Roman" w:hAnsi="Times New Roman" w:cs="Times New Roman"/>
-                <w:sz w:val="26"/>
-                <w:szCs w:val="26"/>
-              </w:rPr>
-              <w:t>“Nhập lại” TextInput</w:t>
-            </w:r>
-          </w:p>
-        </w:tc>
-        <w:tc>
-          <w:tcPr>
-            <w:tcW w:w="2380" w:type="dxa"/>
-            <w:tcBorders>
-              <w:top w:val="single" w:sz="4" w:space="0" w:color="auto"/>
-              <w:left w:val="single" w:sz="4" w:space="0" w:color="auto"/>
-              <w:bottom w:val="single" w:sz="4" w:space="0" w:color="auto"/>
-              <w:right w:val="single" w:sz="4" w:space="0" w:color="auto"/>
-            </w:tcBorders>
-          </w:tcPr>
-          <w:p>
-            <w:pPr>
-              <w:spacing w:line="240" w:lineRule="auto"/>
-              <w:rPr>
-                <w:rFonts w:ascii="Times New Roman" w:hAnsi="Times New Roman" w:cs="Times New Roman"/>
-                <w:sz w:val="26"/>
-                <w:szCs w:val="26"/>
-              </w:rPr>
-            </w:pPr>
-            <w:r>
-              <w:rPr>
-                <w:rFonts w:ascii="Times New Roman" w:hAnsi="Times New Roman" w:cs="Times New Roman"/>
-                <w:sz w:val="26"/>
-                <w:szCs w:val="26"/>
-              </w:rPr>
-              <w:t>Dùng để nhận dữ liệu nhập lại mật khẩu mới</w:t>
-            </w:r>
-            <w:r>
-              <w:rPr>
-                <w:rFonts w:ascii="Times New Roman" w:hAnsi="Times New Roman" w:cs="Times New Roman"/>
-                <w:sz w:val="26"/>
-                <w:szCs w:val="26"/>
-              </w:rPr>
-              <w:t xml:space="preserve"> </w:t>
-            </w:r>
-            <w:r>
-              <w:rPr>
-                <w:rFonts w:ascii="Times New Roman" w:hAnsi="Times New Roman" w:cs="Times New Roman"/>
-                <w:sz w:val="26"/>
-                <w:szCs w:val="26"/>
-              </w:rPr>
-              <w:t>khi người dùng nhập dữ liệu từ bàn phím vào trường này và hiển thị ra.</w:t>
-            </w:r>
-          </w:p>
-        </w:tc>
-        <w:tc>
-          <w:tcPr>
-            <w:tcW w:w="2381" w:type="dxa"/>
-            <w:tcBorders>
-              <w:top w:val="single" w:sz="4" w:space="0" w:color="auto"/>
-              <w:left w:val="single" w:sz="4" w:space="0" w:color="auto"/>
-              <w:bottom w:val="single" w:sz="4" w:space="0" w:color="auto"/>
-              <w:right w:val="single" w:sz="4" w:space="0" w:color="auto"/>
-            </w:tcBorders>
-          </w:tcPr>
-          <w:p>
-            <w:pPr>
-              <w:spacing w:line="240" w:lineRule="auto"/>
-              <w:rPr>
-                <w:rFonts w:ascii="Times New Roman" w:hAnsi="Times New Roman" w:cs="Times New Roman"/>
-                <w:sz w:val="26"/>
-                <w:szCs w:val="26"/>
-              </w:rPr>
-            </w:pPr>
-            <w:r>
-              <w:rPr>
-                <w:rFonts w:ascii="Times New Roman" w:hAnsi="Times New Roman" w:cs="Times New Roman"/>
-                <w:sz w:val="26"/>
-                <w:szCs w:val="26"/>
-              </w:rPr>
-              <w:t>Điền dữ liệu nhập lại mật khẩu mới</w:t>
-            </w:r>
-          </w:p>
-        </w:tc>
-        <w:tc>
-          <w:tcPr>
-            <w:tcW w:w="2381" w:type="dxa"/>
-            <w:tcBorders>
-              <w:top w:val="single" w:sz="4" w:space="0" w:color="auto"/>
-              <w:left w:val="single" w:sz="4" w:space="0" w:color="auto"/>
-              <w:bottom w:val="single" w:sz="4" w:space="0" w:color="auto"/>
-              <w:right w:val="single" w:sz="4" w:space="0" w:color="auto"/>
-            </w:tcBorders>
-          </w:tcPr>
-          <w:p>
-            <w:pPr>
-              <w:spacing w:line="240" w:lineRule="auto"/>
-              <w:rPr>
-                <w:rFonts w:ascii="Times New Roman" w:hAnsi="Times New Roman" w:cs="Times New Roman"/>
-                <w:sz w:val="26"/>
-                <w:szCs w:val="26"/>
-              </w:rPr>
-            </w:pPr>
-            <w:r>
-              <w:rPr>
-                <w:rFonts w:ascii="Times New Roman" w:hAnsi="Times New Roman" w:cs="Times New Roman"/>
-                <w:sz w:val="26"/>
-                <w:szCs w:val="26"/>
-              </w:rPr>
-              <w:t>Dữ liệu nhập lại mật khẩu mới</w:t>
-            </w:r>
-            <w:r>
-              <w:rPr>
-                <w:rFonts w:ascii="Times New Roman" w:hAnsi="Times New Roman" w:cs="Times New Roman"/>
-                <w:sz w:val="26"/>
-                <w:szCs w:val="26"/>
-              </w:rPr>
-              <w:t xml:space="preserve"> </w:t>
-            </w:r>
-            <w:r>
-              <w:rPr>
-                <w:rFonts w:ascii="Times New Roman" w:hAnsi="Times New Roman" w:cs="Times New Roman"/>
-                <w:sz w:val="26"/>
-                <w:szCs w:val="26"/>
-              </w:rPr>
-              <w:t>mà người dùng vừa nhập</w:t>
-            </w:r>
-            <w:r>
-              <w:rPr>
-                <w:rFonts w:ascii="Times New Roman" w:hAnsi="Times New Roman" w:cs="Times New Roman"/>
-                <w:sz w:val="26"/>
-                <w:szCs w:val="26"/>
-              </w:rPr>
-              <w:t xml:space="preserve"> sẽ được hiển thị trong TextInput</w:t>
-            </w:r>
-          </w:p>
-        </w:tc>
-      </w:tr>
-      <w:tr>
-        <w:trPr>
-          <w:trHeight w:val="721"/>
-        </w:trPr>
-        <w:tc>
-          <w:tcPr>
-            <w:tcW w:w="2380" w:type="dxa"/>
-            <w:tcBorders>
-              <w:top w:val="single" w:sz="4" w:space="0" w:color="auto"/>
-              <w:left w:val="single" w:sz="4" w:space="0" w:color="auto"/>
-              <w:bottom w:val="single" w:sz="4" w:space="0" w:color="auto"/>
-              <w:right w:val="single" w:sz="4" w:space="0" w:color="auto"/>
-            </w:tcBorders>
-          </w:tcPr>
-          <w:p>
-            <w:pPr>
-              <w:spacing w:line="240" w:lineRule="auto"/>
-              <w:rPr>
-                <w:rFonts w:ascii="Times New Roman" w:hAnsi="Times New Roman" w:cs="Times New Roman"/>
-                <w:sz w:val="26"/>
-                <w:szCs w:val="26"/>
-              </w:rPr>
-            </w:pPr>
-            <w:r>
-              <w:rPr>
-                <w:rFonts w:ascii="Times New Roman" w:hAnsi="Times New Roman" w:cs="Times New Roman"/>
-                <w:sz w:val="26"/>
-                <w:szCs w:val="26"/>
-              </w:rPr>
-              <w:t>“Đổi mật khẩu” Button</w:t>
-            </w:r>
-          </w:p>
-        </w:tc>
-        <w:tc>
-          <w:tcPr>
-            <w:tcW w:w="2380" w:type="dxa"/>
-            <w:tcBorders>
-              <w:top w:val="single" w:sz="4" w:space="0" w:color="auto"/>
-              <w:left w:val="single" w:sz="4" w:space="0" w:color="auto"/>
-              <w:bottom w:val="single" w:sz="4" w:space="0" w:color="auto"/>
-              <w:right w:val="single" w:sz="4" w:space="0" w:color="auto"/>
-            </w:tcBorders>
-          </w:tcPr>
-          <w:p>
-            <w:pPr>
-              <w:spacing w:line="240" w:lineRule="auto"/>
-              <w:rPr>
-                <w:rFonts w:ascii="Times New Roman" w:hAnsi="Times New Roman" w:cs="Times New Roman"/>
-                <w:sz w:val="26"/>
-                <w:szCs w:val="26"/>
-              </w:rPr>
-            </w:pPr>
-            <w:r>
-              <w:rPr>
-                <w:rFonts w:ascii="Times New Roman" w:hAnsi="Times New Roman" w:cs="Times New Roman"/>
-                <w:sz w:val="26"/>
-                <w:szCs w:val="26"/>
-              </w:rPr>
-              <w:t xml:space="preserve">Hệ Thống sẽ kiểm tra các trường InputText. Đầu Tiên Kiểm tra trường mật khẩu hiện tại có đúng với mật khẩu của tài khoản đang đăng nhập hay </w:t>
-            </w:r>
-            <w:r>
-              <w:rPr>
-                <w:rFonts w:ascii="Times New Roman" w:hAnsi="Times New Roman" w:cs="Times New Roman"/>
-                <w:sz w:val="26"/>
-                <w:szCs w:val="26"/>
-              </w:rPr>
-              <w:lastRenderedPageBreak/>
-              <w:t>không. Nếu không đúng sẽ không đổi mật khẩu đồng thời hiện thông báo “mật khẩu cũ không chính xác</w:t>
-            </w:r>
-            <w:r>
-              <w:rPr>
-                <w:rFonts w:ascii="Times New Roman" w:hAnsi="Times New Roman" w:cs="Times New Roman"/>
-                <w:sz w:val="26"/>
-                <w:szCs w:val="26"/>
-              </w:rPr>
-              <w:t>, vui lòng nhập lại</w:t>
-            </w:r>
-            <w:r>
-              <w:rPr>
-                <w:rFonts w:ascii="Times New Roman" w:hAnsi="Times New Roman" w:cs="Times New Roman"/>
-                <w:sz w:val="26"/>
-                <w:szCs w:val="26"/>
-              </w:rPr>
-              <w:t>”</w:t>
-            </w:r>
-            <w:r>
-              <w:rPr>
-                <w:rFonts w:ascii="Times New Roman" w:hAnsi="Times New Roman" w:cs="Times New Roman"/>
-                <w:sz w:val="26"/>
-                <w:szCs w:val="26"/>
-              </w:rPr>
-              <w:t>. S</w:t>
-            </w:r>
-            <w:r>
-              <w:rPr>
-                <w:rFonts w:ascii="Times New Roman" w:hAnsi="Times New Roman" w:cs="Times New Roman"/>
-                <w:sz w:val="26"/>
-                <w:szCs w:val="26"/>
-              </w:rPr>
-              <w:t xml:space="preserve">au </w:t>
-            </w:r>
-            <w:r>
-              <w:rPr>
-                <w:rFonts w:ascii="Times New Roman" w:hAnsi="Times New Roman" w:cs="Times New Roman"/>
-                <w:sz w:val="26"/>
-                <w:szCs w:val="26"/>
-              </w:rPr>
-              <w:t xml:space="preserve">đó </w:t>
-            </w:r>
-            <w:r>
-              <w:rPr>
-                <w:rFonts w:ascii="Times New Roman" w:hAnsi="Times New Roman" w:cs="Times New Roman"/>
-                <w:sz w:val="26"/>
-                <w:szCs w:val="26"/>
-              </w:rPr>
-              <w:t>kiểm tra trường nhập lại mật khẩu mới có đúng với dữ liệu mật khẩu mới</w:t>
-            </w:r>
-            <w:r>
-              <w:rPr>
-                <w:rFonts w:ascii="Times New Roman" w:hAnsi="Times New Roman" w:cs="Times New Roman"/>
-                <w:sz w:val="26"/>
-                <w:szCs w:val="26"/>
-              </w:rPr>
-              <w:t>, n</w:t>
-            </w:r>
-            <w:r>
-              <w:rPr>
-                <w:rFonts w:ascii="Times New Roman" w:hAnsi="Times New Roman" w:cs="Times New Roman"/>
-                <w:sz w:val="26"/>
-                <w:szCs w:val="26"/>
-              </w:rPr>
-              <w:t>ếu không đúng sẽ thông báo “Nhập lại mật khẩu không khớp,vui lòng nhập lại”</w:t>
-            </w:r>
-            <w:r>
-              <w:rPr>
-                <w:rFonts w:ascii="Times New Roman" w:hAnsi="Times New Roman" w:cs="Times New Roman"/>
-                <w:sz w:val="26"/>
-                <w:szCs w:val="26"/>
-              </w:rPr>
-              <w:t>. Nếu các dữ liệu kiểm tra khớp sẽ tiến hành đổi mật khẩu tài khoản đồng thời hiện thông báo “Đổi Mật Khẩu Thành Công”</w:t>
-            </w:r>
-          </w:p>
-        </w:tc>
-        <w:tc>
-          <w:tcPr>
-            <w:tcW w:w="2381" w:type="dxa"/>
-            <w:tcBorders>
-              <w:top w:val="single" w:sz="4" w:space="0" w:color="auto"/>
-              <w:left w:val="single" w:sz="4" w:space="0" w:color="auto"/>
-              <w:bottom w:val="single" w:sz="4" w:space="0" w:color="auto"/>
-              <w:right w:val="single" w:sz="4" w:space="0" w:color="auto"/>
-            </w:tcBorders>
-          </w:tcPr>
-          <w:p>
-            <w:pPr>
-              <w:spacing w:line="240" w:lineRule="auto"/>
-              <w:rPr>
-                <w:rFonts w:ascii="Times New Roman" w:hAnsi="Times New Roman" w:cs="Times New Roman"/>
-                <w:sz w:val="26"/>
-                <w:szCs w:val="26"/>
-              </w:rPr>
-            </w:pPr>
-            <w:r>
-              <w:rPr>
-                <w:rFonts w:ascii="Times New Roman" w:hAnsi="Times New Roman" w:cs="Times New Roman"/>
-                <w:sz w:val="26"/>
-                <w:szCs w:val="26"/>
-              </w:rPr>
-              <w:lastRenderedPageBreak/>
-              <w:t>Nhấn vào để đổi mật khẩu</w:t>
-            </w:r>
-          </w:p>
-        </w:tc>
-        <w:tc>
-          <w:tcPr>
-            <w:tcW w:w="2381" w:type="dxa"/>
-            <w:tcBorders>
-              <w:top w:val="single" w:sz="4" w:space="0" w:color="auto"/>
-              <w:left w:val="single" w:sz="4" w:space="0" w:color="auto"/>
-              <w:bottom w:val="single" w:sz="4" w:space="0" w:color="auto"/>
-              <w:right w:val="single" w:sz="4" w:space="0" w:color="auto"/>
-            </w:tcBorders>
-          </w:tcPr>
-          <w:p>
-            <w:pPr>
-              <w:spacing w:line="240" w:lineRule="auto"/>
-              <w:rPr>
-                <w:rFonts w:ascii="Times New Roman" w:hAnsi="Times New Roman" w:cs="Times New Roman"/>
-                <w:sz w:val="26"/>
-                <w:szCs w:val="26"/>
-              </w:rPr>
-            </w:pPr>
-            <w:r>
-              <w:rPr>
-                <w:rFonts w:ascii="Times New Roman" w:hAnsi="Times New Roman" w:cs="Times New Roman"/>
-                <w:sz w:val="26"/>
-                <w:szCs w:val="26"/>
-              </w:rPr>
-              <w:t>Đổi mật khẩu tài khoản hiện tại</w:t>
-            </w:r>
-          </w:p>
-        </w:tc>
-      </w:tr>
-      <w:tr>
-        <w:trPr>
-          <w:trHeight w:val="721"/>
-        </w:trPr>
-        <w:tc>
-          <w:tcPr>
-            <w:tcW w:w="2380" w:type="dxa"/>
-            <w:tcBorders>
-              <w:top w:val="single" w:sz="4" w:space="0" w:color="auto"/>
-              <w:left w:val="single" w:sz="4" w:space="0" w:color="auto"/>
-              <w:bottom w:val="single" w:sz="4" w:space="0" w:color="auto"/>
-              <w:right w:val="single" w:sz="4" w:space="0" w:color="auto"/>
-            </w:tcBorders>
-          </w:tcPr>
-          <w:p>
-            <w:pPr>
-              <w:spacing w:line="240" w:lineRule="auto"/>
-              <w:rPr>
-                <w:rFonts w:ascii="Times New Roman" w:hAnsi="Times New Roman" w:cs="Times New Roman"/>
-                <w:sz w:val="26"/>
-                <w:szCs w:val="26"/>
-              </w:rPr>
-            </w:pPr>
-            <w:r>
-              <w:rPr>
-                <w:rFonts w:ascii="Times New Roman" w:hAnsi="Times New Roman" w:cs="Times New Roman"/>
-                <w:sz w:val="26"/>
-                <w:szCs w:val="26"/>
-              </w:rPr>
-              <w:t>“Nghe Nhạc” Tab</w:t>
-            </w:r>
-          </w:p>
-        </w:tc>
-        <w:tc>
-          <w:tcPr>
-            <w:tcW w:w="2380" w:type="dxa"/>
-            <w:tcBorders>
-              <w:top w:val="single" w:sz="4" w:space="0" w:color="auto"/>
-              <w:left w:val="single" w:sz="4" w:space="0" w:color="auto"/>
-              <w:bottom w:val="single" w:sz="4" w:space="0" w:color="auto"/>
-              <w:right w:val="single" w:sz="4" w:space="0" w:color="auto"/>
-            </w:tcBorders>
-          </w:tcPr>
-          <w:p>
-            <w:pPr>
-              <w:spacing w:line="240" w:lineRule="auto"/>
-              <w:rPr>
-                <w:rFonts w:ascii="Times New Roman" w:hAnsi="Times New Roman" w:cs="Times New Roman"/>
-                <w:sz w:val="26"/>
-                <w:szCs w:val="26"/>
-              </w:rPr>
-            </w:pPr>
-            <w:r>
-              <w:rPr>
-                <w:rFonts w:ascii="Times New Roman" w:hAnsi="Times New Roman" w:cs="Times New Roman"/>
-                <w:sz w:val="26"/>
-                <w:szCs w:val="26"/>
-              </w:rPr>
-              <w:t>Dùng để chuyển sang màn hình chính</w:t>
-            </w:r>
-          </w:p>
-        </w:tc>
-        <w:tc>
-          <w:tcPr>
-            <w:tcW w:w="2381" w:type="dxa"/>
-            <w:tcBorders>
-              <w:top w:val="single" w:sz="4" w:space="0" w:color="auto"/>
-              <w:left w:val="single" w:sz="4" w:space="0" w:color="auto"/>
-              <w:bottom w:val="single" w:sz="4" w:space="0" w:color="auto"/>
-              <w:right w:val="single" w:sz="4" w:space="0" w:color="auto"/>
-            </w:tcBorders>
-          </w:tcPr>
-          <w:p>
-            <w:pPr>
-              <w:spacing w:line="240" w:lineRule="auto"/>
-              <w:rPr>
-                <w:rFonts w:ascii="Times New Roman" w:hAnsi="Times New Roman" w:cs="Times New Roman"/>
-                <w:sz w:val="26"/>
-                <w:szCs w:val="26"/>
-              </w:rPr>
-            </w:pPr>
-            <w:r>
-              <w:rPr>
-                <w:rFonts w:ascii="Times New Roman" w:hAnsi="Times New Roman" w:cs="Times New Roman"/>
-                <w:sz w:val="26"/>
-                <w:szCs w:val="26"/>
-              </w:rPr>
-              <w:t>Nhấn vào để chuyển đến màn hình chính</w:t>
-            </w:r>
-          </w:p>
-        </w:tc>
-        <w:tc>
-          <w:tcPr>
-            <w:tcW w:w="2381" w:type="dxa"/>
-            <w:tcBorders>
-              <w:top w:val="single" w:sz="4" w:space="0" w:color="auto"/>
-              <w:left w:val="single" w:sz="4" w:space="0" w:color="auto"/>
-              <w:bottom w:val="single" w:sz="4" w:space="0" w:color="auto"/>
-              <w:right w:val="single" w:sz="4" w:space="0" w:color="auto"/>
-            </w:tcBorders>
-          </w:tcPr>
-          <w:p>
-            <w:pPr>
-              <w:spacing w:line="240" w:lineRule="auto"/>
-              <w:rPr>
-                <w:rFonts w:ascii="Times New Roman" w:hAnsi="Times New Roman" w:cs="Times New Roman"/>
-                <w:sz w:val="26"/>
-                <w:szCs w:val="26"/>
-              </w:rPr>
-            </w:pPr>
-            <w:r>
-              <w:rPr>
-                <w:rFonts w:ascii="Times New Roman" w:hAnsi="Times New Roman" w:cs="Times New Roman"/>
-                <w:sz w:val="26"/>
-                <w:szCs w:val="26"/>
-              </w:rPr>
-              <w:t>Chuyển sang màn hình chính</w:t>
-            </w:r>
-          </w:p>
-        </w:tc>
-      </w:tr>
-      <w:tr>
-        <w:trPr>
-          <w:trHeight w:val="721"/>
-        </w:trPr>
-        <w:tc>
-          <w:tcPr>
-            <w:tcW w:w="2380" w:type="dxa"/>
-            <w:tcBorders>
-              <w:top w:val="single" w:sz="4" w:space="0" w:color="auto"/>
-              <w:left w:val="single" w:sz="4" w:space="0" w:color="auto"/>
-              <w:bottom w:val="single" w:sz="4" w:space="0" w:color="auto"/>
-              <w:right w:val="single" w:sz="4" w:space="0" w:color="auto"/>
-            </w:tcBorders>
-          </w:tcPr>
-          <w:p>
-            <w:pPr>
-              <w:spacing w:line="240" w:lineRule="auto"/>
-              <w:rPr>
-                <w:rFonts w:ascii="Times New Roman" w:hAnsi="Times New Roman" w:cs="Times New Roman"/>
-                <w:sz w:val="26"/>
-                <w:szCs w:val="26"/>
-              </w:rPr>
-            </w:pPr>
-            <w:r>
-              <w:rPr>
-                <w:rFonts w:ascii="Times New Roman" w:hAnsi="Times New Roman" w:cs="Times New Roman"/>
-                <w:sz w:val="26"/>
-                <w:szCs w:val="26"/>
-              </w:rPr>
-              <w:t>“Người dùng” Tab</w:t>
-            </w:r>
-          </w:p>
-        </w:tc>
-        <w:tc>
-          <w:tcPr>
-            <w:tcW w:w="2380" w:type="dxa"/>
-            <w:tcBorders>
-              <w:top w:val="single" w:sz="4" w:space="0" w:color="auto"/>
-              <w:left w:val="single" w:sz="4" w:space="0" w:color="auto"/>
-              <w:bottom w:val="single" w:sz="4" w:space="0" w:color="auto"/>
-              <w:right w:val="single" w:sz="4" w:space="0" w:color="auto"/>
-            </w:tcBorders>
-          </w:tcPr>
-          <w:p>
-            <w:pPr>
-              <w:spacing w:line="240" w:lineRule="auto"/>
-              <w:rPr>
-                <w:rFonts w:ascii="Times New Roman" w:hAnsi="Times New Roman" w:cs="Times New Roman"/>
-                <w:sz w:val="26"/>
-                <w:szCs w:val="26"/>
-              </w:rPr>
-            </w:pPr>
-            <w:r>
-              <w:rPr>
-                <w:rFonts w:ascii="Times New Roman" w:hAnsi="Times New Roman" w:cs="Times New Roman"/>
-                <w:sz w:val="26"/>
-                <w:szCs w:val="26"/>
-              </w:rPr>
-              <w:t>Dùng để chuyển sang màn hình người dùng</w:t>
-            </w:r>
-            <w:r>
-              <w:rPr>
-                <w:rFonts w:ascii="Times New Roman" w:hAnsi="Times New Roman" w:cs="Times New Roman"/>
-                <w:sz w:val="26"/>
-                <w:szCs w:val="26"/>
-              </w:rPr>
-              <w:t>. Nếu Người Dùng đã đăng nhập thì sẽ chuyển sang giao diện của người dùng đã đăng nhập, nếu chưa sẽ chuyển giao diện sang màn hình của người dùng chưa đăng nhập</w:t>
-            </w:r>
-          </w:p>
-        </w:tc>
-        <w:tc>
-          <w:tcPr>
-            <w:tcW w:w="2381" w:type="dxa"/>
-            <w:tcBorders>
-              <w:top w:val="single" w:sz="4" w:space="0" w:color="auto"/>
-              <w:left w:val="single" w:sz="4" w:space="0" w:color="auto"/>
-              <w:bottom w:val="single" w:sz="4" w:space="0" w:color="auto"/>
-              <w:right w:val="single" w:sz="4" w:space="0" w:color="auto"/>
-            </w:tcBorders>
-          </w:tcPr>
-          <w:p>
-            <w:pPr>
-              <w:spacing w:line="240" w:lineRule="auto"/>
-              <w:rPr>
-                <w:rFonts w:ascii="Times New Roman" w:hAnsi="Times New Roman" w:cs="Times New Roman"/>
-                <w:sz w:val="26"/>
-                <w:szCs w:val="26"/>
-              </w:rPr>
-            </w:pPr>
-            <w:r>
-              <w:rPr>
-                <w:rFonts w:ascii="Times New Roman" w:hAnsi="Times New Roman" w:cs="Times New Roman"/>
-                <w:sz w:val="26"/>
-                <w:szCs w:val="26"/>
-              </w:rPr>
-              <w:t>Nhấn vào để chuyển đến màn hình người dùng</w:t>
-            </w:r>
-          </w:p>
-        </w:tc>
-        <w:tc>
-          <w:tcPr>
-            <w:tcW w:w="2381" w:type="dxa"/>
-            <w:tcBorders>
-              <w:top w:val="single" w:sz="4" w:space="0" w:color="auto"/>
-              <w:left w:val="single" w:sz="4" w:space="0" w:color="auto"/>
-              <w:bottom w:val="single" w:sz="4" w:space="0" w:color="auto"/>
-              <w:right w:val="single" w:sz="4" w:space="0" w:color="auto"/>
-            </w:tcBorders>
-          </w:tcPr>
-          <w:p>
-            <w:pPr>
-              <w:spacing w:line="240" w:lineRule="auto"/>
-              <w:rPr>
-                <w:rFonts w:ascii="Times New Roman" w:hAnsi="Times New Roman" w:cs="Times New Roman"/>
-                <w:sz w:val="26"/>
-                <w:szCs w:val="26"/>
-              </w:rPr>
-            </w:pPr>
-            <w:r>
-              <w:rPr>
-                <w:rFonts w:ascii="Times New Roman" w:hAnsi="Times New Roman" w:cs="Times New Roman"/>
-                <w:sz w:val="26"/>
-                <w:szCs w:val="26"/>
-              </w:rPr>
-              <w:t>Chuyển sang màn hình người dùng</w:t>
-            </w:r>
-          </w:p>
-        </w:tc>
-      </w:tr>
-    </w:tbl>
-    <w:p>
-      <w:pPr>
-        <w:pStyle w:val="ListParagraph"/>
-        <w:ind w:left="1800"/>
-      </w:pPr>
-    </w:p>
-    <w:p>
-      <w:pPr>
-        <w:pStyle w:val="ListParagraph"/>
-        <w:ind w:left="1800"/>
-      </w:pPr>
-    </w:p>
-    <w:p>
-      <w:pPr>
-        <w:pStyle w:val="ListParagraph"/>
-        <w:ind w:left="1800"/>
-      </w:pPr>
-    </w:p>
-    <w:p>
-      <w:pPr>
-        <w:pStyle w:val="ListParagraph"/>
-        <w:ind w:left="1800"/>
-      </w:pPr>
-    </w:p>
-    <w:p>
-      <w:pPr>
-        <w:pStyle w:val="ListParagraph"/>
-        <w:ind w:left="1800"/>
-      </w:pPr>
-    </w:p>
-    <w:p>
-      <w:pPr>
-        <w:pStyle w:val="ListParagraph"/>
-        <w:ind w:left="1800"/>
-      </w:pPr>
-    </w:p>
-    <w:p>
-      <w:pPr>
-        <w:pStyle w:val="ListParagraph"/>
-        <w:numPr>
-          <w:ilvl w:val="0"/>
-          <w:numId w:val="6"/>
-        </w:numPr>
-      </w:pPr>
-      <w:r>
-        <w:lastRenderedPageBreak/>
-        <w:t xml:space="preserve">Màn hình User chưa đăng nhập: </w:t>
-      </w:r>
-    </w:p>
-    <w:p>
-      <w:pPr>
-        <w:pStyle w:val="ListParagraph"/>
-        <w:ind w:left="2520"/>
-        <w:jc w:val="center"/>
-      </w:pPr>
-    </w:p>
-    <w:p>
-      <w:pPr>
-        <w:pStyle w:val="ListParagraph"/>
-        <w:ind w:left="2520"/>
-        <w:jc w:val="center"/>
-      </w:pPr>
-      <w:r>
-        <w:rPr>
-          <w:noProof/>
-        </w:rPr>
-        <w:drawing>
-          <wp:inline distT="0" distB="0" distL="0" distR="0" wp14:anchorId="0E4DC1EC" wp14:editId="6EBBB130">
-            <wp:extent cx="3607904" cy="7543800"/>
-            <wp:effectExtent l="0" t="0" r="0" b="0"/>
-            <wp:docPr id="4" name="Picture 4"/>
-            <wp:cNvGraphicFramePr>
-              <a:graphicFrameLocks xmlns:a="http://schemas.openxmlformats.org/drawingml/2006/main" noChangeAspect="1"/>
-            </wp:cNvGraphicFramePr>
-            <a:graphic xmlns:a="http://schemas.openxmlformats.org/drawingml/2006/main">
-              <a:graphicData uri="http://schemas.openxmlformats.org/drawingml/2006/picture">
-                <pic:pic xmlns:pic="http://schemas.openxmlformats.org/drawingml/2006/picture">
-                  <pic:nvPicPr>
-                    <pic:cNvPr id="0" name="Picture 7"/>
-                    <pic:cNvPicPr>
-                      <a:picLocks noChangeAspect="1" noChangeArrowheads="1"/>
-                    </pic:cNvPicPr>
-                  </pic:nvPicPr>
-                  <pic:blipFill>
-                    <a:blip r:embed="rId10">
-                      <a:extLst>
-                        <a:ext uri="{28A0092B-C50C-407E-A947-70E740481C1C}">
-                          <a14:useLocalDpi xmlns:a14="http://schemas.microsoft.com/office/drawing/2010/main" val="0"/>
-                        </a:ext>
-                      </a:extLst>
-                    </a:blip>
-                    <a:srcRect/>
-                    <a:stretch>
-                      <a:fillRect/>
-                    </a:stretch>
-                  </pic:blipFill>
-                  <pic:spPr bwMode="auto">
-                    <a:xfrm>
-                      <a:off x="0" y="0"/>
-                      <a:ext cx="3618594" cy="7566153"/>
-                    </a:xfrm>
-                    <a:prstGeom prst="rect">
-                      <a:avLst/>
-                    </a:prstGeom>
-                    <a:noFill/>
-                    <a:ln>
-                      <a:noFill/>
-                    </a:ln>
-                  </pic:spPr>
-                </pic:pic>
-              </a:graphicData>
-            </a:graphic>
-          </wp:inline>
-        </w:drawing>
-      </w:r>
-    </w:p>
-    <w:p>
-      <w:pPr>
-        <w:pStyle w:val="ListParagraph"/>
-        <w:ind w:left="2520"/>
-        <w:jc w:val="center"/>
-      </w:pPr>
-    </w:p>
-    <w:tbl>
-      <w:tblPr>
-        <w:tblStyle w:val="TableGrid"/>
-        <w:tblW w:w="9522" w:type="dxa"/>
-        <w:tblInd w:w="0" w:type="dxa"/>
-        <w:tblLook w:val="04A0" w:firstRow="1" w:lastRow="0" w:firstColumn="1" w:lastColumn="0" w:noHBand="0" w:noVBand="1"/>
-      </w:tblPr>
-      <w:tblGrid>
-        <w:gridCol w:w="2380"/>
-        <w:gridCol w:w="2380"/>
-        <w:gridCol w:w="2381"/>
-        <w:gridCol w:w="2381"/>
-      </w:tblGrid>
-      <w:tr>
-        <w:trPr>
-          <w:trHeight w:val="485"/>
-        </w:trPr>
-        <w:tc>
-          <w:tcPr>
-            <w:tcW w:w="2380" w:type="dxa"/>
-            <w:tcBorders>
-              <w:top w:val="single" w:sz="4" w:space="0" w:color="auto"/>
-              <w:left w:val="single" w:sz="4" w:space="0" w:color="auto"/>
-              <w:bottom w:val="single" w:sz="4" w:space="0" w:color="auto"/>
-              <w:right w:val="single" w:sz="4" w:space="0" w:color="auto"/>
-            </w:tcBorders>
-            <w:vAlign w:val="center"/>
-            <w:hideMark/>
-          </w:tcPr>
-          <w:p>
-            <w:pPr>
-              <w:spacing w:line="240" w:lineRule="auto"/>
-              <w:jc w:val="center"/>
-              <w:rPr>
-                <w:rFonts w:ascii="Times New Roman" w:hAnsi="Times New Roman" w:cs="Times New Roman"/>
-                <w:sz w:val="26"/>
-                <w:szCs w:val="26"/>
-              </w:rPr>
-            </w:pPr>
-            <w:r>
-              <w:rPr>
-                <w:rFonts w:ascii="Times New Roman" w:hAnsi="Times New Roman" w:cs="Times New Roman"/>
-                <w:sz w:val="26"/>
-                <w:szCs w:val="26"/>
-              </w:rPr>
-              <w:lastRenderedPageBreak/>
-              <w:t>Item</w:t>
-            </w:r>
-          </w:p>
-        </w:tc>
-        <w:tc>
-          <w:tcPr>
-            <w:tcW w:w="2380" w:type="dxa"/>
-            <w:tcBorders>
-              <w:top w:val="single" w:sz="4" w:space="0" w:color="auto"/>
-              <w:left w:val="single" w:sz="4" w:space="0" w:color="auto"/>
-              <w:bottom w:val="single" w:sz="4" w:space="0" w:color="auto"/>
-              <w:right w:val="single" w:sz="4" w:space="0" w:color="auto"/>
-            </w:tcBorders>
-            <w:vAlign w:val="center"/>
-            <w:hideMark/>
-          </w:tcPr>
-          <w:p>
-            <w:pPr>
-              <w:spacing w:line="240" w:lineRule="auto"/>
-              <w:jc w:val="center"/>
-              <w:rPr>
-                <w:rFonts w:ascii="Times New Roman" w:hAnsi="Times New Roman" w:cs="Times New Roman"/>
-                <w:sz w:val="26"/>
-                <w:szCs w:val="26"/>
-              </w:rPr>
-            </w:pPr>
-            <w:r>
-              <w:rPr>
-                <w:rFonts w:ascii="Times New Roman" w:hAnsi="Times New Roman" w:cs="Times New Roman"/>
-                <w:sz w:val="26"/>
-                <w:szCs w:val="26"/>
-              </w:rPr>
-              <w:t>Description</w:t>
-            </w:r>
-          </w:p>
-        </w:tc>
-        <w:tc>
-          <w:tcPr>
-            <w:tcW w:w="2381" w:type="dxa"/>
-            <w:tcBorders>
-              <w:top w:val="single" w:sz="4" w:space="0" w:color="auto"/>
-              <w:left w:val="single" w:sz="4" w:space="0" w:color="auto"/>
-              <w:bottom w:val="single" w:sz="4" w:space="0" w:color="auto"/>
-              <w:right w:val="single" w:sz="4" w:space="0" w:color="auto"/>
-            </w:tcBorders>
-            <w:vAlign w:val="center"/>
-            <w:hideMark/>
-          </w:tcPr>
-          <w:p>
-            <w:pPr>
-              <w:spacing w:line="240" w:lineRule="auto"/>
-              <w:jc w:val="center"/>
-              <w:rPr>
-                <w:rFonts w:ascii="Times New Roman" w:hAnsi="Times New Roman" w:cs="Times New Roman"/>
-                <w:sz w:val="26"/>
-                <w:szCs w:val="26"/>
-              </w:rPr>
-            </w:pPr>
-            <w:r>
-              <w:rPr>
-                <w:rFonts w:ascii="Times New Roman" w:hAnsi="Times New Roman" w:cs="Times New Roman"/>
-                <w:sz w:val="26"/>
-                <w:szCs w:val="26"/>
-              </w:rPr>
-              <w:t>Action</w:t>
-            </w:r>
-          </w:p>
-        </w:tc>
-        <w:tc>
-          <w:tcPr>
-            <w:tcW w:w="2381" w:type="dxa"/>
-            <w:tcBorders>
-              <w:top w:val="single" w:sz="4" w:space="0" w:color="auto"/>
-              <w:left w:val="single" w:sz="4" w:space="0" w:color="auto"/>
-              <w:bottom w:val="single" w:sz="4" w:space="0" w:color="auto"/>
-              <w:right w:val="single" w:sz="4" w:space="0" w:color="auto"/>
-            </w:tcBorders>
-            <w:vAlign w:val="center"/>
-            <w:hideMark/>
-          </w:tcPr>
-          <w:p>
-            <w:pPr>
-              <w:spacing w:line="240" w:lineRule="auto"/>
-              <w:jc w:val="center"/>
-              <w:rPr>
-                <w:rFonts w:ascii="Times New Roman" w:hAnsi="Times New Roman" w:cs="Times New Roman"/>
-                <w:sz w:val="26"/>
-                <w:szCs w:val="26"/>
-              </w:rPr>
-            </w:pPr>
-            <w:r>
-              <w:rPr>
-                <w:rFonts w:ascii="Times New Roman" w:hAnsi="Times New Roman" w:cs="Times New Roman"/>
-                <w:sz w:val="26"/>
-                <w:szCs w:val="26"/>
-              </w:rPr>
-              <w:t>Response</w:t>
-            </w:r>
-          </w:p>
-        </w:tc>
-      </w:tr>
-      <w:tr>
-        <w:trPr>
-          <w:trHeight w:val="721"/>
-        </w:trPr>
-        <w:tc>
-          <w:tcPr>
-            <w:tcW w:w="2380" w:type="dxa"/>
-            <w:tcBorders>
-              <w:top w:val="single" w:sz="4" w:space="0" w:color="auto"/>
-              <w:left w:val="single" w:sz="4" w:space="0" w:color="auto"/>
-              <w:bottom w:val="single" w:sz="4" w:space="0" w:color="auto"/>
-              <w:right w:val="single" w:sz="4" w:space="0" w:color="auto"/>
-            </w:tcBorders>
-          </w:tcPr>
-          <w:p>
-            <w:pPr>
-              <w:spacing w:line="240" w:lineRule="auto"/>
-              <w:rPr>
-                <w:rFonts w:ascii="Times New Roman" w:hAnsi="Times New Roman" w:cs="Times New Roman"/>
-                <w:sz w:val="26"/>
-                <w:szCs w:val="26"/>
-              </w:rPr>
-            </w:pPr>
-            <w:r>
-              <w:rPr>
-                <w:rFonts w:ascii="Times New Roman" w:hAnsi="Times New Roman" w:cs="Times New Roman"/>
-                <w:sz w:val="26"/>
-                <w:szCs w:val="26"/>
-              </w:rPr>
-              <w:t>“Bạn Chưa Đăng Nhập” Label</w:t>
-            </w:r>
-          </w:p>
-        </w:tc>
-        <w:tc>
-          <w:tcPr>
-            <w:tcW w:w="2380" w:type="dxa"/>
-            <w:tcBorders>
-              <w:top w:val="single" w:sz="4" w:space="0" w:color="auto"/>
-              <w:left w:val="single" w:sz="4" w:space="0" w:color="auto"/>
-              <w:bottom w:val="single" w:sz="4" w:space="0" w:color="auto"/>
-              <w:right w:val="single" w:sz="4" w:space="0" w:color="auto"/>
-            </w:tcBorders>
-          </w:tcPr>
-          <w:p>
-            <w:pPr>
-              <w:spacing w:line="240" w:lineRule="auto"/>
-              <w:rPr>
-                <w:rFonts w:ascii="Times New Roman" w:hAnsi="Times New Roman" w:cs="Times New Roman"/>
-                <w:sz w:val="26"/>
-                <w:szCs w:val="26"/>
-              </w:rPr>
-            </w:pPr>
-            <w:r>
-              <w:rPr>
-                <w:rFonts w:ascii="Times New Roman" w:hAnsi="Times New Roman" w:cs="Times New Roman"/>
-                <w:sz w:val="26"/>
-                <w:szCs w:val="26"/>
-              </w:rPr>
-              <w:t>Dùng để hiển thị</w:t>
-            </w:r>
-            <w:r>
-              <w:rPr>
-                <w:rFonts w:ascii="Times New Roman" w:hAnsi="Times New Roman" w:cs="Times New Roman"/>
-                <w:sz w:val="26"/>
-                <w:szCs w:val="26"/>
-              </w:rPr>
-              <w:t xml:space="preserve"> Trạng thái đăng nhập.</w:t>
-            </w:r>
-          </w:p>
-        </w:tc>
-        <w:tc>
-          <w:tcPr>
-            <w:tcW w:w="2381" w:type="dxa"/>
-            <w:tcBorders>
-              <w:top w:val="single" w:sz="4" w:space="0" w:color="auto"/>
-              <w:left w:val="single" w:sz="4" w:space="0" w:color="auto"/>
-              <w:bottom w:val="single" w:sz="4" w:space="0" w:color="auto"/>
-              <w:right w:val="single" w:sz="4" w:space="0" w:color="auto"/>
-            </w:tcBorders>
-          </w:tcPr>
-          <w:p>
-            <w:pPr>
-              <w:spacing w:line="240" w:lineRule="auto"/>
-              <w:rPr>
-                <w:rFonts w:ascii="Times New Roman" w:hAnsi="Times New Roman" w:cs="Times New Roman"/>
-                <w:sz w:val="26"/>
-                <w:szCs w:val="26"/>
-              </w:rPr>
-            </w:pPr>
-            <w:r>
-              <w:rPr>
-                <w:rFonts w:ascii="Times New Roman" w:hAnsi="Times New Roman" w:cs="Times New Roman"/>
-                <w:sz w:val="26"/>
-                <w:szCs w:val="26"/>
-              </w:rPr>
-              <w:t>Hiển Thị</w:t>
-            </w:r>
-          </w:p>
-        </w:tc>
-        <w:tc>
-          <w:tcPr>
-            <w:tcW w:w="2381" w:type="dxa"/>
-            <w:tcBorders>
-              <w:top w:val="single" w:sz="4" w:space="0" w:color="auto"/>
-              <w:left w:val="single" w:sz="4" w:space="0" w:color="auto"/>
-              <w:bottom w:val="single" w:sz="4" w:space="0" w:color="auto"/>
-              <w:right w:val="single" w:sz="4" w:space="0" w:color="auto"/>
-            </w:tcBorders>
-          </w:tcPr>
-          <w:p>
-            <w:pPr>
-              <w:spacing w:line="240" w:lineRule="auto"/>
-              <w:rPr>
-                <w:rFonts w:ascii="Times New Roman" w:hAnsi="Times New Roman" w:cs="Times New Roman"/>
-                <w:sz w:val="26"/>
-                <w:szCs w:val="26"/>
-              </w:rPr>
-            </w:pPr>
-            <w:r>
-              <w:rPr>
-                <w:rFonts w:ascii="Times New Roman" w:hAnsi="Times New Roman" w:cs="Times New Roman"/>
-                <w:sz w:val="26"/>
-                <w:szCs w:val="26"/>
-              </w:rPr>
-              <w:t>Hiển thị Trạng Thái Đăng Nhập đăng nhập</w:t>
-            </w:r>
-          </w:p>
-        </w:tc>
-      </w:tr>
-      <w:tr>
-        <w:trPr>
-          <w:trHeight w:val="721"/>
-        </w:trPr>
-        <w:tc>
-          <w:tcPr>
-            <w:tcW w:w="2380" w:type="dxa"/>
-            <w:tcBorders>
-              <w:top w:val="single" w:sz="4" w:space="0" w:color="auto"/>
-              <w:left w:val="single" w:sz="4" w:space="0" w:color="auto"/>
-              <w:bottom w:val="single" w:sz="4" w:space="0" w:color="auto"/>
-              <w:right w:val="single" w:sz="4" w:space="0" w:color="auto"/>
-            </w:tcBorders>
-          </w:tcPr>
-          <w:p>
-            <w:pPr>
-              <w:spacing w:line="240" w:lineRule="auto"/>
-              <w:rPr>
-                <w:rFonts w:ascii="Times New Roman" w:hAnsi="Times New Roman" w:cs="Times New Roman"/>
-                <w:sz w:val="26"/>
-                <w:szCs w:val="26"/>
-              </w:rPr>
-            </w:pPr>
-            <w:r>
-              <w:rPr>
-                <w:rFonts w:ascii="Times New Roman" w:hAnsi="Times New Roman" w:cs="Times New Roman"/>
-                <w:sz w:val="26"/>
-                <w:szCs w:val="26"/>
-              </w:rPr>
-              <w:t>“Đăng Nhập Ngay” Button</w:t>
-            </w:r>
-          </w:p>
-        </w:tc>
-        <w:tc>
-          <w:tcPr>
-            <w:tcW w:w="2380" w:type="dxa"/>
-            <w:tcBorders>
-              <w:top w:val="single" w:sz="4" w:space="0" w:color="auto"/>
-              <w:left w:val="single" w:sz="4" w:space="0" w:color="auto"/>
-              <w:bottom w:val="single" w:sz="4" w:space="0" w:color="auto"/>
-              <w:right w:val="single" w:sz="4" w:space="0" w:color="auto"/>
-            </w:tcBorders>
-          </w:tcPr>
-          <w:p>
-            <w:pPr>
-              <w:spacing w:line="240" w:lineRule="auto"/>
-              <w:rPr>
-                <w:rFonts w:ascii="Times New Roman" w:hAnsi="Times New Roman" w:cs="Times New Roman"/>
-                <w:sz w:val="26"/>
-                <w:szCs w:val="26"/>
-              </w:rPr>
-            </w:pPr>
-            <w:r>
-              <w:rPr>
-                <w:rFonts w:ascii="Times New Roman" w:hAnsi="Times New Roman" w:cs="Times New Roman"/>
-                <w:sz w:val="26"/>
-                <w:szCs w:val="26"/>
-              </w:rPr>
-              <w:t>Dùng để chuyển đến màn hình đăng nhập</w:t>
-            </w:r>
-          </w:p>
-        </w:tc>
-        <w:tc>
-          <w:tcPr>
-            <w:tcW w:w="2381" w:type="dxa"/>
-            <w:tcBorders>
-              <w:top w:val="single" w:sz="4" w:space="0" w:color="auto"/>
-              <w:left w:val="single" w:sz="4" w:space="0" w:color="auto"/>
-              <w:bottom w:val="single" w:sz="4" w:space="0" w:color="auto"/>
-              <w:right w:val="single" w:sz="4" w:space="0" w:color="auto"/>
-            </w:tcBorders>
-          </w:tcPr>
-          <w:p>
-            <w:pPr>
-              <w:spacing w:line="240" w:lineRule="auto"/>
-              <w:rPr>
-                <w:rFonts w:ascii="Times New Roman" w:hAnsi="Times New Roman" w:cs="Times New Roman"/>
-                <w:sz w:val="26"/>
-                <w:szCs w:val="26"/>
-              </w:rPr>
-            </w:pPr>
-            <w:r>
-              <w:rPr>
-                <w:rFonts w:ascii="Times New Roman" w:hAnsi="Times New Roman" w:cs="Times New Roman"/>
-                <w:sz w:val="26"/>
-                <w:szCs w:val="26"/>
-              </w:rPr>
-              <w:t>Nhấn vào để chuyển đến màn hình đăng nhập</w:t>
-            </w:r>
-          </w:p>
-        </w:tc>
-        <w:tc>
-          <w:tcPr>
-            <w:tcW w:w="2381" w:type="dxa"/>
-            <w:tcBorders>
-              <w:top w:val="single" w:sz="4" w:space="0" w:color="auto"/>
-              <w:left w:val="single" w:sz="4" w:space="0" w:color="auto"/>
-              <w:bottom w:val="single" w:sz="4" w:space="0" w:color="auto"/>
-              <w:right w:val="single" w:sz="4" w:space="0" w:color="auto"/>
-            </w:tcBorders>
-          </w:tcPr>
-          <w:p>
-            <w:pPr>
-              <w:spacing w:line="240" w:lineRule="auto"/>
-              <w:rPr>
-                <w:rFonts w:ascii="Times New Roman" w:hAnsi="Times New Roman" w:cs="Times New Roman"/>
-                <w:sz w:val="26"/>
-                <w:szCs w:val="26"/>
-              </w:rPr>
-            </w:pPr>
-            <w:r>
-              <w:rPr>
-                <w:rFonts w:ascii="Times New Roman" w:hAnsi="Times New Roman" w:cs="Times New Roman"/>
-                <w:sz w:val="26"/>
-                <w:szCs w:val="26"/>
-              </w:rPr>
-              <w:t>Chuyển đến màn hình đăng nhập</w:t>
-            </w:r>
-          </w:p>
-        </w:tc>
-      </w:tr>
-      <w:tr>
-        <w:trPr>
-          <w:trHeight w:val="721"/>
-        </w:trPr>
-        <w:tc>
-          <w:tcPr>
-            <w:tcW w:w="2380" w:type="dxa"/>
-            <w:tcBorders>
-              <w:top w:val="single" w:sz="4" w:space="0" w:color="auto"/>
-              <w:left w:val="single" w:sz="4" w:space="0" w:color="auto"/>
-              <w:bottom w:val="single" w:sz="4" w:space="0" w:color="auto"/>
-              <w:right w:val="single" w:sz="4" w:space="0" w:color="auto"/>
-            </w:tcBorders>
-          </w:tcPr>
-          <w:p>
-            <w:pPr>
-              <w:spacing w:line="240" w:lineRule="auto"/>
-              <w:rPr>
-                <w:rFonts w:ascii="Times New Roman" w:hAnsi="Times New Roman" w:cs="Times New Roman"/>
-                <w:sz w:val="26"/>
-                <w:szCs w:val="26"/>
-              </w:rPr>
-            </w:pPr>
-            <w:r>
-              <w:rPr>
-                <w:rFonts w:ascii="Times New Roman" w:hAnsi="Times New Roman" w:cs="Times New Roman"/>
-                <w:sz w:val="26"/>
-                <w:szCs w:val="26"/>
-              </w:rPr>
-              <w:t>“Nghe Nhạc” Tab</w:t>
-            </w:r>
-          </w:p>
-        </w:tc>
-        <w:tc>
-          <w:tcPr>
-            <w:tcW w:w="2380" w:type="dxa"/>
-            <w:tcBorders>
-              <w:top w:val="single" w:sz="4" w:space="0" w:color="auto"/>
-              <w:left w:val="single" w:sz="4" w:space="0" w:color="auto"/>
-              <w:bottom w:val="single" w:sz="4" w:space="0" w:color="auto"/>
-              <w:right w:val="single" w:sz="4" w:space="0" w:color="auto"/>
-            </w:tcBorders>
-          </w:tcPr>
-          <w:p>
-            <w:pPr>
-              <w:spacing w:line="240" w:lineRule="auto"/>
-              <w:rPr>
-                <w:rFonts w:ascii="Times New Roman" w:hAnsi="Times New Roman" w:cs="Times New Roman"/>
-                <w:sz w:val="26"/>
-                <w:szCs w:val="26"/>
-              </w:rPr>
-            </w:pPr>
-            <w:r>
-              <w:rPr>
-                <w:rFonts w:ascii="Times New Roman" w:hAnsi="Times New Roman" w:cs="Times New Roman"/>
-                <w:sz w:val="26"/>
-                <w:szCs w:val="26"/>
-              </w:rPr>
-              <w:t>Dùng để chuyển sang màn hình chính</w:t>
-            </w:r>
-          </w:p>
-        </w:tc>
-        <w:tc>
-          <w:tcPr>
-            <w:tcW w:w="2381" w:type="dxa"/>
-            <w:tcBorders>
-              <w:top w:val="single" w:sz="4" w:space="0" w:color="auto"/>
-              <w:left w:val="single" w:sz="4" w:space="0" w:color="auto"/>
-              <w:bottom w:val="single" w:sz="4" w:space="0" w:color="auto"/>
-              <w:right w:val="single" w:sz="4" w:space="0" w:color="auto"/>
-            </w:tcBorders>
-          </w:tcPr>
-          <w:p>
-            <w:pPr>
-              <w:spacing w:line="240" w:lineRule="auto"/>
-              <w:rPr>
-                <w:rFonts w:ascii="Times New Roman" w:hAnsi="Times New Roman" w:cs="Times New Roman"/>
-                <w:sz w:val="26"/>
-                <w:szCs w:val="26"/>
-              </w:rPr>
-            </w:pPr>
-            <w:r>
-              <w:rPr>
-                <w:rFonts w:ascii="Times New Roman" w:hAnsi="Times New Roman" w:cs="Times New Roman"/>
-                <w:sz w:val="26"/>
-                <w:szCs w:val="26"/>
-              </w:rPr>
-              <w:t>Nhấn vào để chuyển đến màn hình chính</w:t>
-            </w:r>
-          </w:p>
-        </w:tc>
-        <w:tc>
-          <w:tcPr>
-            <w:tcW w:w="2381" w:type="dxa"/>
-            <w:tcBorders>
-              <w:top w:val="single" w:sz="4" w:space="0" w:color="auto"/>
-              <w:left w:val="single" w:sz="4" w:space="0" w:color="auto"/>
-              <w:bottom w:val="single" w:sz="4" w:space="0" w:color="auto"/>
-              <w:right w:val="single" w:sz="4" w:space="0" w:color="auto"/>
-            </w:tcBorders>
-          </w:tcPr>
-          <w:p>
-            <w:pPr>
-              <w:spacing w:line="240" w:lineRule="auto"/>
-              <w:rPr>
-                <w:rFonts w:ascii="Times New Roman" w:hAnsi="Times New Roman" w:cs="Times New Roman"/>
-                <w:sz w:val="26"/>
-                <w:szCs w:val="26"/>
-              </w:rPr>
-            </w:pPr>
-            <w:r>
-              <w:rPr>
-                <w:rFonts w:ascii="Times New Roman" w:hAnsi="Times New Roman" w:cs="Times New Roman"/>
-                <w:sz w:val="26"/>
-                <w:szCs w:val="26"/>
-              </w:rPr>
-              <w:t>Chuyển sang màn hình chính</w:t>
-            </w:r>
-          </w:p>
-        </w:tc>
-      </w:tr>
-      <w:tr>
-        <w:trPr>
-          <w:trHeight w:val="721"/>
-        </w:trPr>
-        <w:tc>
-          <w:tcPr>
-            <w:tcW w:w="2380" w:type="dxa"/>
-          </w:tcPr>
-          <w:p>
-            <w:pPr>
-              <w:spacing w:line="240" w:lineRule="auto"/>
-              <w:rPr>
-                <w:rFonts w:ascii="Times New Roman" w:hAnsi="Times New Roman" w:cs="Times New Roman"/>
-                <w:sz w:val="26"/>
-                <w:szCs w:val="26"/>
-              </w:rPr>
-            </w:pPr>
-            <w:r>
-              <w:rPr>
-                <w:rFonts w:ascii="Times New Roman" w:hAnsi="Times New Roman" w:cs="Times New Roman"/>
-                <w:sz w:val="26"/>
-                <w:szCs w:val="26"/>
-              </w:rPr>
-              <w:t>“Người dùng” Tab</w:t>
-            </w:r>
-          </w:p>
-        </w:tc>
-        <w:tc>
-          <w:tcPr>
-            <w:tcW w:w="2380" w:type="dxa"/>
-          </w:tcPr>
-          <w:p>
-            <w:pPr>
-              <w:spacing w:line="240" w:lineRule="auto"/>
-              <w:rPr>
-                <w:rFonts w:ascii="Times New Roman" w:hAnsi="Times New Roman" w:cs="Times New Roman"/>
-                <w:sz w:val="26"/>
-                <w:szCs w:val="26"/>
-              </w:rPr>
-            </w:pPr>
-            <w:r>
-              <w:rPr>
-                <w:rFonts w:ascii="Times New Roman" w:hAnsi="Times New Roman" w:cs="Times New Roman"/>
-                <w:sz w:val="26"/>
-                <w:szCs w:val="26"/>
-              </w:rPr>
-              <w:t>Dùng để chuyển sang màn hình người dùng. Nếu Người Dùng đã đăng nhập thì sẽ chuyển sang giao diện của người dùng đã đăng nhập, nếu chưa sẽ chuyển giao diện sang màn hình của người dùng chưa đăng nhập</w:t>
-            </w:r>
-          </w:p>
-        </w:tc>
-        <w:tc>
-          <w:tcPr>
-            <w:tcW w:w="2381" w:type="dxa"/>
-          </w:tcPr>
-          <w:p>
-            <w:pPr>
-              <w:spacing w:line="240" w:lineRule="auto"/>
-              <w:rPr>
-                <w:rFonts w:ascii="Times New Roman" w:hAnsi="Times New Roman" w:cs="Times New Roman"/>
-                <w:sz w:val="26"/>
-                <w:szCs w:val="26"/>
-              </w:rPr>
-            </w:pPr>
-            <w:r>
-              <w:rPr>
-                <w:rFonts w:ascii="Times New Roman" w:hAnsi="Times New Roman" w:cs="Times New Roman"/>
-                <w:sz w:val="26"/>
-                <w:szCs w:val="26"/>
-              </w:rPr>
-              <w:t>Nhấn vào để chuyển đến màn hình người dùng</w:t>
-            </w:r>
-          </w:p>
-        </w:tc>
-        <w:tc>
-          <w:tcPr>
-            <w:tcW w:w="2381" w:type="dxa"/>
-          </w:tcPr>
-          <w:p>
-            <w:pPr>
-              <w:spacing w:line="240" w:lineRule="auto"/>
-              <w:rPr>
-                <w:rFonts w:ascii="Times New Roman" w:hAnsi="Times New Roman" w:cs="Times New Roman"/>
-                <w:sz w:val="26"/>
-                <w:szCs w:val="26"/>
-              </w:rPr>
-            </w:pPr>
-            <w:r>
-              <w:rPr>
-                <w:rFonts w:ascii="Times New Roman" w:hAnsi="Times New Roman" w:cs="Times New Roman"/>
-                <w:sz w:val="26"/>
-                <w:szCs w:val="26"/>
-              </w:rPr>
-              <w:t>Chuyển sang màn hình người dùng</w:t>
-            </w:r>
-          </w:p>
-        </w:tc>
-      </w:tr>
-    </w:tbl>
-    <w:p>
-      <w:pPr>
-        <w:pStyle w:val="ListParagraph"/>
-        <w:ind w:left="2520"/>
-      </w:pPr>
-    </w:p>
     <w:sectPr>
       <w:pgSz w:w="12240" w:h="15840"/>
       <w:pgMar w:top="1440" w:right="1440" w:bottom="1440" w:left="1440" w:header="720" w:footer="720" w:gutter="0"/>

</xml_diff>